<commit_message>
Run the tests using PhantomJS webdriver and selenium standalone server
</commit_message>
<xml_diff>
--- a/Protractor.docx
+++ b/Protractor.docx
@@ -1367,8 +1367,8 @@
         <w:tblLook w:val="04A0" w:firstRow="1" w:lastRow="0" w:firstColumn="1" w:lastColumn="0" w:noHBand="0" w:noVBand="1"/>
       </w:tblPr>
       <w:tblGrid>
-        <w:gridCol w:w="4428"/>
-        <w:gridCol w:w="4428"/>
+        <w:gridCol w:w="4384"/>
+        <w:gridCol w:w="4472"/>
       </w:tblGrid>
       <w:tr>
         <w:tc>
@@ -1404,29 +1404,16 @@
             <w:r>
               <w:t xml:space="preserve">Start Selenium </w:t>
             </w:r>
-            <w:proofErr w:type="spellStart"/>
-            <w:r>
-              <w:t>WebDriver</w:t>
-            </w:r>
-            <w:proofErr w:type="spellEnd"/>
+            <w:r>
+              <w:t>Server by either:</w:t>
+            </w:r>
           </w:p>
         </w:tc>
         <w:tc>
           <w:tcPr>
             <w:tcW w:w="4428" w:type="dxa"/>
           </w:tcPr>
-          <w:p>
-            <w:proofErr w:type="spellStart"/>
-            <w:proofErr w:type="gramStart"/>
-            <w:r>
-              <w:t>webdriver</w:t>
-            </w:r>
-            <w:proofErr w:type="spellEnd"/>
-            <w:proofErr w:type="gramEnd"/>
-            <w:r>
-              <w:t>-manager start</w:t>
-            </w:r>
-          </w:p>
+          <w:p/>
         </w:tc>
       </w:tr>
       <w:tr>
@@ -1436,11 +1423,16 @@
           </w:tcPr>
           <w:p>
             <w:r>
-              <w:t xml:space="preserve">2.  </w:t>
-            </w:r>
-            <w:r>
-              <w:t>Run Protractor Test</w:t>
-            </w:r>
+              <w:t xml:space="preserve">a.  </w:t>
+            </w:r>
+            <w:r>
+              <w:t xml:space="preserve">Start Selenium </w:t>
+            </w:r>
+            <w:proofErr w:type="spellStart"/>
+            <w:r>
+              <w:t>WebDriver</w:t>
+            </w:r>
+            <w:proofErr w:type="spellEnd"/>
           </w:p>
         </w:tc>
         <w:tc>
@@ -1448,6 +1440,141 @@
             <w:tcW w:w="4428" w:type="dxa"/>
           </w:tcPr>
           <w:p>
+            <w:proofErr w:type="spellStart"/>
+            <w:proofErr w:type="gramStart"/>
+            <w:r>
+              <w:t>webdriver</w:t>
+            </w:r>
+            <w:proofErr w:type="spellEnd"/>
+            <w:proofErr w:type="gramEnd"/>
+            <w:r>
+              <w:t>-manager start</w:t>
+            </w:r>
+          </w:p>
+        </w:tc>
+      </w:tr>
+      <w:tr>
+        <w:tc>
+          <w:tcPr>
+            <w:tcW w:w="4428" w:type="dxa"/>
+          </w:tcPr>
+          <w:p>
+            <w:r>
+              <w:t xml:space="preserve">b.  </w:t>
+            </w:r>
+            <w:proofErr w:type="gramStart"/>
+            <w:r>
+              <w:t>or</w:t>
+            </w:r>
+            <w:proofErr w:type="gramEnd"/>
+            <w:r>
+              <w:t xml:space="preserve"> </w:t>
+            </w:r>
+            <w:r>
+              <w:t>u</w:t>
+            </w:r>
+            <w:r>
+              <w:t xml:space="preserve">pdate the configuration file to reference the </w:t>
+            </w:r>
+            <w:r>
+              <w:t xml:space="preserve">selenium </w:t>
+            </w:r>
+            <w:r>
+              <w:t xml:space="preserve">standalone </w:t>
+            </w:r>
+            <w:r>
+              <w:lastRenderedPageBreak/>
+              <w:t>server</w:t>
+            </w:r>
+            <w:r>
+              <w:t xml:space="preserve"> jar</w:t>
+            </w:r>
+          </w:p>
+        </w:tc>
+        <w:tc>
+          <w:tcPr>
+            <w:tcW w:w="4428" w:type="dxa"/>
+          </w:tcPr>
+          <w:p>
+            <w:r>
+              <w:lastRenderedPageBreak/>
+              <w:t xml:space="preserve">Reference </w:t>
+            </w:r>
+            <w:r>
+              <w:t xml:space="preserve">the </w:t>
+            </w:r>
+            <w:r>
+              <w:t>selenium</w:t>
+            </w:r>
+            <w:r>
+              <w:t xml:space="preserve"> </w:t>
+            </w:r>
+            <w:r>
+              <w:t xml:space="preserve">standalone </w:t>
+            </w:r>
+            <w:r>
+              <w:t>server jar.</w:t>
+            </w:r>
+          </w:p>
+          <w:p>
+            <w:proofErr w:type="spellStart"/>
+            <w:proofErr w:type="gramStart"/>
+            <w:r>
+              <w:rPr>
+                <w:rFonts w:cs="Courier"/>
+                <w:bCs/>
+                <w:color w:val="660E7A"/>
+              </w:rPr>
+              <w:lastRenderedPageBreak/>
+              <w:t>seleniumServerJar</w:t>
+            </w:r>
+            <w:proofErr w:type="spellEnd"/>
+            <w:proofErr w:type="gramEnd"/>
+            <w:r>
+              <w:rPr>
+                <w:rFonts w:cs="Courier"/>
+                <w:color w:val="000000"/>
+              </w:rPr>
+              <w:t xml:space="preserve">: </w:t>
+            </w:r>
+            <w:r>
+              <w:rPr>
+                <w:rFonts w:cs="Courier"/>
+                <w:bCs/>
+                <w:color w:val="008000"/>
+              </w:rPr>
+              <w:t>'./selenium_server_standalone/selenium-server-standalone-2.53.1.jar'</w:t>
+            </w:r>
+            <w:r>
+              <w:rPr>
+                <w:rFonts w:cs="Courier"/>
+                <w:color w:val="000000"/>
+              </w:rPr>
+              <w:t>,</w:t>
+            </w:r>
+          </w:p>
+        </w:tc>
+      </w:tr>
+      <w:tr>
+        <w:tc>
+          <w:tcPr>
+            <w:tcW w:w="4428" w:type="dxa"/>
+          </w:tcPr>
+          <w:p>
+            <w:r>
+              <w:lastRenderedPageBreak/>
+              <w:t xml:space="preserve">2.  </w:t>
+            </w:r>
+            <w:r>
+              <w:t>Run Protractor Test</w:t>
+            </w:r>
+          </w:p>
+        </w:tc>
+        <w:tc>
+          <w:tcPr>
+            <w:tcW w:w="4428" w:type="dxa"/>
+          </w:tcPr>
+          <w:p>
             <w:proofErr w:type="gramStart"/>
             <w:r>
               <w:t>protractor</w:t>
@@ -1463,7 +1590,6 @@
     <w:p/>
     <w:p>
       <w:r>
-        <w:lastRenderedPageBreak/>
         <w:t>Below is t</w:t>
       </w:r>
       <w:r>
@@ -1642,7 +1768,24 @@
               <w:t>launch specified browser</w:t>
             </w:r>
             <w:r>
-              <w:t>.”</w:t>
+              <w:t>.</w:t>
+            </w:r>
+            <w:r>
+              <w:t xml:space="preserve">  In our example we are launching a headless browser </w:t>
+            </w:r>
+            <w:proofErr w:type="spellStart"/>
+            <w:r>
+              <w:t>PhantomJS</w:t>
+            </w:r>
+            <w:proofErr w:type="spellEnd"/>
+            <w:r>
+              <w:t>.</w:t>
+            </w:r>
+            <w:r>
+              <w:t>”</w:t>
+            </w:r>
+            <w:r>
+              <w:t xml:space="preserve">  </w:t>
             </w:r>
           </w:p>
           <w:p>
@@ -2346,10 +2489,7 @@
           </w:tcPr>
           <w:p>
             <w:r>
-              <w:t>An example</w:t>
-            </w:r>
-            <w:r>
-              <w:t xml:space="preserve"> Protractor configuration file.</w:t>
+              <w:t>An example Protractor configuration file.</w:t>
             </w:r>
           </w:p>
           <w:p/>
@@ -2397,8 +2537,6 @@
               </w:rPr>
               <w:t xml:space="preserve"> jasmine2)</w:t>
             </w:r>
-            <w:bookmarkStart w:id="0" w:name="_GoBack"/>
-            <w:bookmarkEnd w:id="0"/>
           </w:p>
           <w:p/>
         </w:tc>
@@ -2457,20 +2595,628 @@
       </w:r>
       <w:proofErr w:type="spellEnd"/>
       <w:r>
-        <w:t xml:space="preserve"> or </w:t>
-      </w:r>
-      <w:proofErr w:type="spellStart"/>
-      <w:r>
-        <w:t>Xvfb</w:t>
-      </w:r>
-      <w:proofErr w:type="spellEnd"/>
-      <w:r>
         <w:t>, capture test results</w:t>
       </w:r>
       <w:r>
         <w:t>, and stopping the selenium server.</w:t>
       </w:r>
     </w:p>
+    <w:p/>
+    <w:tbl>
+      <w:tblPr>
+        <w:tblStyle w:val="TableGrid"/>
+        <w:tblW w:w="0" w:type="auto"/>
+        <w:tblLook w:val="04A0" w:firstRow="1" w:lastRow="0" w:firstColumn="1" w:lastColumn="0" w:noHBand="0" w:noVBand="1"/>
+      </w:tblPr>
+      <w:tblGrid>
+        <w:gridCol w:w="2898"/>
+        <w:gridCol w:w="5958"/>
+      </w:tblGrid>
+      <w:tr>
+        <w:tc>
+          <w:tcPr>
+            <w:tcW w:w="2898" w:type="dxa"/>
+          </w:tcPr>
+          <w:p>
+            <w:r>
+              <w:t>Description</w:t>
+            </w:r>
+          </w:p>
+        </w:tc>
+        <w:tc>
+          <w:tcPr>
+            <w:tcW w:w="5958" w:type="dxa"/>
+          </w:tcPr>
+          <w:p>
+            <w:r>
+              <w:t>Command</w:t>
+            </w:r>
+          </w:p>
+        </w:tc>
+      </w:tr>
+      <w:tr>
+        <w:tc>
+          <w:tcPr>
+            <w:tcW w:w="2898" w:type="dxa"/>
+          </w:tcPr>
+          <w:p>
+            <w:r>
+              <w:t xml:space="preserve">Installation of </w:t>
+            </w:r>
+            <w:proofErr w:type="spellStart"/>
+            <w:r>
+              <w:t>nodejs</w:t>
+            </w:r>
+            <w:proofErr w:type="spellEnd"/>
+            <w:r>
+              <w:t xml:space="preserve"> on AWS E2 Ubuntu server</w:t>
+            </w:r>
+          </w:p>
+        </w:tc>
+        <w:tc>
+          <w:tcPr>
+            <w:tcW w:w="5958" w:type="dxa"/>
+          </w:tcPr>
+          <w:p>
+            <w:r>
+              <w:t xml:space="preserve">$ </w:t>
+            </w:r>
+            <w:proofErr w:type="gramStart"/>
+            <w:r>
+              <w:t>curl</w:t>
+            </w:r>
+            <w:proofErr w:type="gramEnd"/>
+            <w:r>
+              <w:t xml:space="preserve"> -</w:t>
+            </w:r>
+            <w:proofErr w:type="spellStart"/>
+            <w:r>
+              <w:t>sL</w:t>
+            </w:r>
+            <w:proofErr w:type="spellEnd"/>
+            <w:r>
+              <w:t xml:space="preserve"> https://deb.nodesource.com/setup_4.x | </w:t>
+            </w:r>
+            <w:proofErr w:type="spellStart"/>
+            <w:r>
+              <w:t>sudo</w:t>
+            </w:r>
+            <w:proofErr w:type="spellEnd"/>
+            <w:r>
+              <w:t xml:space="preserve"> -E bash -</w:t>
+            </w:r>
+          </w:p>
+          <w:p>
+            <w:r>
+              <w:t xml:space="preserve">$ </w:t>
+            </w:r>
+            <w:proofErr w:type="spellStart"/>
+            <w:proofErr w:type="gramStart"/>
+            <w:r>
+              <w:t>sudo</w:t>
+            </w:r>
+            <w:proofErr w:type="spellEnd"/>
+            <w:proofErr w:type="gramEnd"/>
+            <w:r>
+              <w:t xml:space="preserve"> apt-get install -y </w:t>
+            </w:r>
+            <w:proofErr w:type="spellStart"/>
+            <w:r>
+              <w:t>nodejs</w:t>
+            </w:r>
+            <w:proofErr w:type="spellEnd"/>
+          </w:p>
+          <w:p>
+            <w:r>
+              <w:t xml:space="preserve">$ </w:t>
+            </w:r>
+            <w:proofErr w:type="spellStart"/>
+            <w:proofErr w:type="gramStart"/>
+            <w:r>
+              <w:t>npm</w:t>
+            </w:r>
+            <w:proofErr w:type="spellEnd"/>
+            <w:proofErr w:type="gramEnd"/>
+            <w:r>
+              <w:t xml:space="preserve"> </w:t>
+            </w:r>
+            <w:r>
+              <w:t>–</w:t>
+            </w:r>
+            <w:r>
+              <w:t>version</w:t>
+            </w:r>
+          </w:p>
+          <w:p>
+            <w:r>
+              <w:t>2.15.8</w:t>
+            </w:r>
+          </w:p>
+        </w:tc>
+      </w:tr>
+      <w:tr>
+        <w:tc>
+          <w:tcPr>
+            <w:tcW w:w="2898" w:type="dxa"/>
+          </w:tcPr>
+          <w:p>
+            <w:r>
+              <w:t xml:space="preserve">Global </w:t>
+            </w:r>
+            <w:r>
+              <w:t>Installation of Protractor</w:t>
+            </w:r>
+            <w:r>
+              <w:t xml:space="preserve"> </w:t>
+            </w:r>
+            <w:r>
+              <w:t xml:space="preserve">and </w:t>
+            </w:r>
+            <w:proofErr w:type="spellStart"/>
+            <w:r>
+              <w:t>webdriver</w:t>
+            </w:r>
+            <w:proofErr w:type="spellEnd"/>
+            <w:r>
+              <w:t>-manager</w:t>
+            </w:r>
+          </w:p>
+        </w:tc>
+        <w:tc>
+          <w:tcPr>
+            <w:tcW w:w="5958" w:type="dxa"/>
+          </w:tcPr>
+          <w:p>
+            <w:r>
+              <w:t xml:space="preserve">$ </w:t>
+            </w:r>
+            <w:proofErr w:type="spellStart"/>
+            <w:proofErr w:type="gramStart"/>
+            <w:r>
+              <w:t>sudo</w:t>
+            </w:r>
+            <w:proofErr w:type="spellEnd"/>
+            <w:proofErr w:type="gramEnd"/>
+            <w:r>
+              <w:t xml:space="preserve"> </w:t>
+            </w:r>
+            <w:proofErr w:type="spellStart"/>
+            <w:r>
+              <w:t>npm</w:t>
+            </w:r>
+            <w:proofErr w:type="spellEnd"/>
+            <w:r>
+              <w:t xml:space="preserve"> install -g protractor</w:t>
+            </w:r>
+          </w:p>
+          <w:p>
+            <w:r>
+              <w:t xml:space="preserve">$ </w:t>
+            </w:r>
+            <w:proofErr w:type="gramStart"/>
+            <w:r>
+              <w:t>protractor</w:t>
+            </w:r>
+            <w:proofErr w:type="gramEnd"/>
+            <w:r>
+              <w:t xml:space="preserve"> </w:t>
+            </w:r>
+            <w:r>
+              <w:t>--</w:t>
+            </w:r>
+            <w:r>
+              <w:t>version</w:t>
+            </w:r>
+          </w:p>
+          <w:p>
+            <w:r>
+              <w:t>Version 4.0.2</w:t>
+            </w:r>
+          </w:p>
+          <w:p>
+            <w:r>
+              <w:t xml:space="preserve">$ </w:t>
+            </w:r>
+            <w:proofErr w:type="spellStart"/>
+            <w:proofErr w:type="gramStart"/>
+            <w:r>
+              <w:t>sudo</w:t>
+            </w:r>
+            <w:proofErr w:type="spellEnd"/>
+            <w:proofErr w:type="gramEnd"/>
+            <w:r>
+              <w:t xml:space="preserve"> </w:t>
+            </w:r>
+            <w:proofErr w:type="spellStart"/>
+            <w:r>
+              <w:t>webdriver</w:t>
+            </w:r>
+            <w:proofErr w:type="spellEnd"/>
+            <w:r>
+              <w:t>-manager update</w:t>
+            </w:r>
+          </w:p>
+        </w:tc>
+      </w:tr>
+      <w:tr>
+        <w:tc>
+          <w:tcPr>
+            <w:tcW w:w="2898" w:type="dxa"/>
+          </w:tcPr>
+          <w:p>
+            <w:r>
+              <w:t xml:space="preserve">Global Installation of </w:t>
+            </w:r>
+            <w:proofErr w:type="spellStart"/>
+            <w:r>
+              <w:t>PhantomJS</w:t>
+            </w:r>
+            <w:proofErr w:type="spellEnd"/>
+            <w:r>
+              <w:t xml:space="preserve"> </w:t>
+            </w:r>
+          </w:p>
+        </w:tc>
+        <w:tc>
+          <w:tcPr>
+            <w:tcW w:w="5958" w:type="dxa"/>
+          </w:tcPr>
+          <w:p>
+            <w:r>
+              <w:t xml:space="preserve">$ </w:t>
+            </w:r>
+            <w:proofErr w:type="spellStart"/>
+            <w:proofErr w:type="gramStart"/>
+            <w:r>
+              <w:t>sudo</w:t>
+            </w:r>
+            <w:proofErr w:type="spellEnd"/>
+            <w:proofErr w:type="gramEnd"/>
+            <w:r>
+              <w:t xml:space="preserve"> </w:t>
+            </w:r>
+            <w:proofErr w:type="spellStart"/>
+            <w:r>
+              <w:t>npm</w:t>
+            </w:r>
+            <w:proofErr w:type="spellEnd"/>
+            <w:r>
+              <w:t xml:space="preserve"> install -g </w:t>
+            </w:r>
+            <w:proofErr w:type="spellStart"/>
+            <w:r>
+              <w:t>phantomjs</w:t>
+            </w:r>
+            <w:proofErr w:type="spellEnd"/>
+            <w:r>
+              <w:t>-prebuilt</w:t>
+            </w:r>
+          </w:p>
+          <w:p>
+            <w:pPr>
+              <w:rPr>
+                <w:rFonts w:ascii="Menlo Regular" w:hAnsi="Menlo Regular" w:cs="Menlo Regular"/>
+                <w:color w:val="000000"/>
+                <w:sz w:val="22"/>
+                <w:szCs w:val="22"/>
+              </w:rPr>
+            </w:pPr>
+            <w:r>
+              <w:rPr>
+                <w:rFonts w:ascii="Menlo Regular" w:hAnsi="Menlo Regular" w:cs="Menlo Regular"/>
+                <w:color w:val="000000"/>
+                <w:sz w:val="22"/>
+                <w:szCs w:val="22"/>
+              </w:rPr>
+              <w:t>$</w:t>
+            </w:r>
+            <w:r>
+              <w:rPr>
+                <w:rFonts w:ascii="Menlo Regular" w:hAnsi="Menlo Regular" w:cs="Menlo Regular"/>
+                <w:color w:val="000000"/>
+                <w:sz w:val="22"/>
+                <w:szCs w:val="22"/>
+              </w:rPr>
+              <w:t xml:space="preserve"> </w:t>
+            </w:r>
+            <w:proofErr w:type="spellStart"/>
+            <w:proofErr w:type="gramStart"/>
+            <w:r>
+              <w:t>phantomjs</w:t>
+            </w:r>
+            <w:proofErr w:type="spellEnd"/>
+            <w:proofErr w:type="gramEnd"/>
+            <w:r>
+              <w:t xml:space="preserve"> </w:t>
+            </w:r>
+            <w:r>
+              <w:t>--</w:t>
+            </w:r>
+            <w:r>
+              <w:t>version</w:t>
+            </w:r>
+          </w:p>
+          <w:p>
+            <w:r>
+              <w:t>2.1.1</w:t>
+            </w:r>
+          </w:p>
+        </w:tc>
+      </w:tr>
+      <w:tr>
+        <w:tc>
+          <w:tcPr>
+            <w:tcW w:w="2898" w:type="dxa"/>
+          </w:tcPr>
+          <w:p>
+            <w:r>
+              <w:t xml:space="preserve">Update the configuration file to </w:t>
+            </w:r>
+            <w:r>
+              <w:t xml:space="preserve">reference </w:t>
+            </w:r>
+            <w:proofErr w:type="spellStart"/>
+            <w:r>
+              <w:t>PhantomJS</w:t>
+            </w:r>
+            <w:proofErr w:type="spellEnd"/>
+            <w:r>
+              <w:t xml:space="preserve"> </w:t>
+            </w:r>
+          </w:p>
+          <w:p/>
+        </w:tc>
+        <w:tc>
+          <w:tcPr>
+            <w:tcW w:w="5958" w:type="dxa"/>
+          </w:tcPr>
+          <w:p>
+            <w:r>
+              <w:t xml:space="preserve">Update conf.js and change the </w:t>
+            </w:r>
+            <w:proofErr w:type="spellStart"/>
+            <w:r>
+              <w:t>browserName</w:t>
+            </w:r>
+            <w:proofErr w:type="spellEnd"/>
+            <w:r>
+              <w:t xml:space="preserve"> to </w:t>
+            </w:r>
+            <w:proofErr w:type="spellStart"/>
+            <w:r>
+              <w:t>phantomjs</w:t>
+            </w:r>
+            <w:proofErr w:type="spellEnd"/>
+            <w:r>
+              <w:t>.</w:t>
+            </w:r>
+          </w:p>
+          <w:p>
+            <w:proofErr w:type="gramStart"/>
+            <w:r>
+              <w:rPr>
+                <w:shd w:val="clear" w:color="auto" w:fill="E4E4FF"/>
+              </w:rPr>
+              <w:t>capabilities</w:t>
+            </w:r>
+            <w:proofErr w:type="gramEnd"/>
+            <w:r>
+              <w:t>: {</w:t>
+            </w:r>
+            <w:r>
+              <w:br/>
+              <w:t xml:space="preserve"> </w:t>
+            </w:r>
+            <w:r>
+              <w:rPr>
+                <w:color w:val="660E7A"/>
+              </w:rPr>
+              <w:t>'</w:t>
+            </w:r>
+            <w:proofErr w:type="spellStart"/>
+            <w:r>
+              <w:rPr>
+                <w:color w:val="660E7A"/>
+              </w:rPr>
+              <w:t>browserName</w:t>
+            </w:r>
+            <w:proofErr w:type="spellEnd"/>
+            <w:r>
+              <w:rPr>
+                <w:color w:val="660E7A"/>
+              </w:rPr>
+              <w:t>'</w:t>
+            </w:r>
+            <w:r>
+              <w:t xml:space="preserve">: </w:t>
+            </w:r>
+            <w:r>
+              <w:rPr>
+                <w:color w:val="008000"/>
+              </w:rPr>
+              <w:t>'</w:t>
+            </w:r>
+            <w:proofErr w:type="spellStart"/>
+            <w:r>
+              <w:rPr>
+                <w:color w:val="008000"/>
+              </w:rPr>
+              <w:t>phantomjs</w:t>
+            </w:r>
+            <w:proofErr w:type="spellEnd"/>
+            <w:r>
+              <w:rPr>
+                <w:color w:val="008000"/>
+              </w:rPr>
+              <w:t>'</w:t>
+            </w:r>
+            <w:r>
+              <w:rPr>
+                <w:color w:val="008000"/>
+              </w:rPr>
+              <w:br/>
+            </w:r>
+            <w:r>
+              <w:t>},</w:t>
+            </w:r>
+          </w:p>
+        </w:tc>
+      </w:tr>
+      <w:tr>
+        <w:tc>
+          <w:tcPr>
+            <w:tcW w:w="2898" w:type="dxa"/>
+          </w:tcPr>
+          <w:p>
+            <w:r>
+              <w:t>Update the configuration file to reference the selenium standalone server</w:t>
+            </w:r>
+          </w:p>
+        </w:tc>
+        <w:tc>
+          <w:tcPr>
+            <w:tcW w:w="5958" w:type="dxa"/>
+          </w:tcPr>
+          <w:p>
+            <w:r>
+              <w:t xml:space="preserve">Reference </w:t>
+            </w:r>
+            <w:r>
+              <w:t>selenium</w:t>
+            </w:r>
+            <w:r>
+              <w:t xml:space="preserve"> server standalone jar.</w:t>
+            </w:r>
+          </w:p>
+          <w:p>
+            <w:proofErr w:type="spellStart"/>
+            <w:proofErr w:type="gramStart"/>
+            <w:r>
+              <w:rPr>
+                <w:rFonts w:cs="Courier"/>
+                <w:bCs/>
+                <w:color w:val="660E7A"/>
+              </w:rPr>
+              <w:t>seleniumServerJar</w:t>
+            </w:r>
+            <w:proofErr w:type="spellEnd"/>
+            <w:proofErr w:type="gramEnd"/>
+            <w:r>
+              <w:rPr>
+                <w:rFonts w:cs="Courier"/>
+                <w:color w:val="000000"/>
+              </w:rPr>
+              <w:t xml:space="preserve">: </w:t>
+            </w:r>
+            <w:r>
+              <w:rPr>
+                <w:rFonts w:cs="Courier"/>
+                <w:bCs/>
+                <w:color w:val="008000"/>
+              </w:rPr>
+              <w:t>'./selenium_server_standalone/selenium-server-standalone-2.53.1.jar'</w:t>
+            </w:r>
+            <w:r>
+              <w:rPr>
+                <w:rFonts w:cs="Courier"/>
+                <w:color w:val="000000"/>
+              </w:rPr>
+              <w:t>,</w:t>
+            </w:r>
+          </w:p>
+        </w:tc>
+      </w:tr>
+      <w:tr>
+        <w:tc>
+          <w:tcPr>
+            <w:tcW w:w="2898" w:type="dxa"/>
+          </w:tcPr>
+          <w:p>
+            <w:r>
+              <w:t>Add shell script that executes the protractor test</w:t>
+            </w:r>
+          </w:p>
+        </w:tc>
+        <w:tc>
+          <w:tcPr>
+            <w:tcW w:w="5958" w:type="dxa"/>
+          </w:tcPr>
+          <w:p>
+            <w:r>
+              <w:t xml:space="preserve">a.  Contents of </w:t>
+            </w:r>
+            <w:r>
+              <w:t>/</w:t>
+            </w:r>
+            <w:proofErr w:type="spellStart"/>
+            <w:r>
+              <w:t>selenium_server_standalone</w:t>
+            </w:r>
+            <w:proofErr w:type="spellEnd"/>
+          </w:p>
+          <w:p>
+            <w:r>
+              <w:t>/</w:t>
+            </w:r>
+            <w:r>
+              <w:t>execute_protractor_tests.sh</w:t>
+            </w:r>
+          </w:p>
+          <w:p/>
+          <w:p>
+            <w:r>
+              <w:t>#</w:t>
+            </w:r>
+            <w:proofErr w:type="gramStart"/>
+            <w:r>
+              <w:t>!/</w:t>
+            </w:r>
+            <w:proofErr w:type="gramEnd"/>
+            <w:r>
+              <w:t>bin/bash</w:t>
+            </w:r>
+          </w:p>
+          <w:p>
+            <w:proofErr w:type="gramStart"/>
+            <w:r>
+              <w:t>protractor</w:t>
+            </w:r>
+            <w:proofErr w:type="gramEnd"/>
+            <w:r>
+              <w:t xml:space="preserve"> ../conf.js</w:t>
+            </w:r>
+          </w:p>
+          <w:p/>
+          <w:p>
+            <w:r>
+              <w:t xml:space="preserve">b.  Execute </w:t>
+            </w:r>
+            <w:r>
+              <w:t>execute_protractor_tests.sh</w:t>
+            </w:r>
+          </w:p>
+          <w:p/>
+          <w:p>
+            <w:proofErr w:type="gramStart"/>
+            <w:r>
+              <w:t xml:space="preserve">$ </w:t>
+            </w:r>
+            <w:r>
+              <w:t>./</w:t>
+            </w:r>
+            <w:proofErr w:type="gramEnd"/>
+            <w:r>
+              <w:t xml:space="preserve"> </w:t>
+            </w:r>
+            <w:r>
+              <w:t>execute_protractor_tests.sh</w:t>
+            </w:r>
+            <w:bookmarkStart w:id="0" w:name="_GoBack"/>
+            <w:bookmarkEnd w:id="0"/>
+          </w:p>
+        </w:tc>
+      </w:tr>
+    </w:tbl>
     <w:p/>
     <w:p>
       <w:r>
@@ -2790,6 +3536,95 @@
     </w:lvl>
   </w:abstractNum>
   <w:abstractNum w:abstractNumId="2">
+    <w:nsid w:val="151D1B59"/>
+    <w:multiLevelType w:val="hybridMultilevel"/>
+    <w:tmpl w:val="AFF4AC28"/>
+    <w:lvl w:ilvl="0" w:tplc="0409000F">
+      <w:start w:val="1"/>
+      <w:numFmt w:val="decimal"/>
+      <w:lvlText w:val="%1."/>
+      <w:lvlJc w:val="left"/>
+      <w:pPr>
+        <w:ind w:left="720" w:hanging="360"/>
+      </w:pPr>
+      <w:rPr>
+        <w:rFonts w:hint="default"/>
+      </w:rPr>
+    </w:lvl>
+    <w:lvl w:ilvl="1" w:tplc="04090019" w:tentative="1">
+      <w:start w:val="1"/>
+      <w:numFmt w:val="lowerLetter"/>
+      <w:lvlText w:val="%2."/>
+      <w:lvlJc w:val="left"/>
+      <w:pPr>
+        <w:ind w:left="1440" w:hanging="360"/>
+      </w:pPr>
+    </w:lvl>
+    <w:lvl w:ilvl="2" w:tplc="0409001B" w:tentative="1">
+      <w:start w:val="1"/>
+      <w:numFmt w:val="lowerRoman"/>
+      <w:lvlText w:val="%3."/>
+      <w:lvlJc w:val="right"/>
+      <w:pPr>
+        <w:ind w:left="2160" w:hanging="180"/>
+      </w:pPr>
+    </w:lvl>
+    <w:lvl w:ilvl="3" w:tplc="0409000F" w:tentative="1">
+      <w:start w:val="1"/>
+      <w:numFmt w:val="decimal"/>
+      <w:lvlText w:val="%4."/>
+      <w:lvlJc w:val="left"/>
+      <w:pPr>
+        <w:ind w:left="2880" w:hanging="360"/>
+      </w:pPr>
+    </w:lvl>
+    <w:lvl w:ilvl="4" w:tplc="04090019" w:tentative="1">
+      <w:start w:val="1"/>
+      <w:numFmt w:val="lowerLetter"/>
+      <w:lvlText w:val="%5."/>
+      <w:lvlJc w:val="left"/>
+      <w:pPr>
+        <w:ind w:left="3600" w:hanging="360"/>
+      </w:pPr>
+    </w:lvl>
+    <w:lvl w:ilvl="5" w:tplc="0409001B" w:tentative="1">
+      <w:start w:val="1"/>
+      <w:numFmt w:val="lowerRoman"/>
+      <w:lvlText w:val="%6."/>
+      <w:lvlJc w:val="right"/>
+      <w:pPr>
+        <w:ind w:left="4320" w:hanging="180"/>
+      </w:pPr>
+    </w:lvl>
+    <w:lvl w:ilvl="6" w:tplc="0409000F" w:tentative="1">
+      <w:start w:val="1"/>
+      <w:numFmt w:val="decimal"/>
+      <w:lvlText w:val="%7."/>
+      <w:lvlJc w:val="left"/>
+      <w:pPr>
+        <w:ind w:left="5040" w:hanging="360"/>
+      </w:pPr>
+    </w:lvl>
+    <w:lvl w:ilvl="7" w:tplc="04090019" w:tentative="1">
+      <w:start w:val="1"/>
+      <w:numFmt w:val="lowerLetter"/>
+      <w:lvlText w:val="%8."/>
+      <w:lvlJc w:val="left"/>
+      <w:pPr>
+        <w:ind w:left="5760" w:hanging="360"/>
+      </w:pPr>
+    </w:lvl>
+    <w:lvl w:ilvl="8" w:tplc="0409001B" w:tentative="1">
+      <w:start w:val="1"/>
+      <w:numFmt w:val="lowerRoman"/>
+      <w:lvlText w:val="%9."/>
+      <w:lvlJc w:val="right"/>
+      <w:pPr>
+        <w:ind w:left="6480" w:hanging="180"/>
+      </w:pPr>
+    </w:lvl>
+  </w:abstractNum>
+  <w:abstractNum w:abstractNumId="3">
     <w:nsid w:val="1DC00CF5"/>
     <w:multiLevelType w:val="hybridMultilevel"/>
     <w:tmpl w:val="9E62A500"/>
@@ -2901,7 +3736,7 @@
       </w:rPr>
     </w:lvl>
   </w:abstractNum>
-  <w:abstractNum w:abstractNumId="3">
+  <w:abstractNum w:abstractNumId="4">
     <w:nsid w:val="3A842035"/>
     <w:multiLevelType w:val="multilevel"/>
     <w:tmpl w:val="8F4E12EA"/>
@@ -3050,7 +3885,7 @@
       </w:rPr>
     </w:lvl>
   </w:abstractNum>
-  <w:abstractNum w:abstractNumId="4">
+  <w:abstractNum w:abstractNumId="5">
     <w:nsid w:val="3E9A6781"/>
     <w:multiLevelType w:val="hybridMultilevel"/>
     <w:tmpl w:val="4644313C"/>
@@ -3162,7 +3997,7 @@
       </w:rPr>
     </w:lvl>
   </w:abstractNum>
-  <w:abstractNum w:abstractNumId="5">
+  <w:abstractNum w:abstractNumId="6">
     <w:nsid w:val="4B0F558F"/>
     <w:multiLevelType w:val="hybridMultilevel"/>
     <w:tmpl w:val="0C207488"/>
@@ -3275,7 +4110,7 @@
       </w:rPr>
     </w:lvl>
   </w:abstractNum>
-  <w:abstractNum w:abstractNumId="6">
+  <w:abstractNum w:abstractNumId="7">
     <w:nsid w:val="5BD70A9B"/>
     <w:multiLevelType w:val="hybridMultilevel"/>
     <w:tmpl w:val="02CA80A6"/>
@@ -3390,7 +4225,7 @@
       </w:rPr>
     </w:lvl>
   </w:abstractNum>
-  <w:abstractNum w:abstractNumId="7">
+  <w:abstractNum w:abstractNumId="8">
     <w:nsid w:val="62A93C39"/>
     <w:multiLevelType w:val="hybridMultilevel"/>
     <w:tmpl w:val="23109EE4"/>
@@ -3505,7 +4340,7 @@
       </w:rPr>
     </w:lvl>
   </w:abstractNum>
-  <w:abstractNum w:abstractNumId="8">
+  <w:abstractNum w:abstractNumId="9">
     <w:nsid w:val="75797ABE"/>
     <w:multiLevelType w:val="hybridMultilevel"/>
     <w:tmpl w:val="3666491E"/>
@@ -3618,7 +4453,7 @@
       </w:rPr>
     </w:lvl>
   </w:abstractNum>
-  <w:abstractNum w:abstractNumId="9">
+  <w:abstractNum w:abstractNumId="10">
     <w:nsid w:val="79352AC1"/>
     <w:multiLevelType w:val="hybridMultilevel"/>
     <w:tmpl w:val="DE9208DC"/>
@@ -3732,34 +4567,37 @@
     </w:lvl>
   </w:abstractNum>
   <w:num w:numId="1">
-    <w:abstractNumId w:val="5"/>
+    <w:abstractNumId w:val="6"/>
   </w:num>
   <w:num w:numId="2">
+    <w:abstractNumId w:val="10"/>
+  </w:num>
+  <w:num w:numId="3">
     <w:abstractNumId w:val="9"/>
   </w:num>
-  <w:num w:numId="3">
+  <w:num w:numId="4">
     <w:abstractNumId w:val="8"/>
   </w:num>
-  <w:num w:numId="4">
+  <w:num w:numId="5">
     <w:abstractNumId w:val="7"/>
   </w:num>
-  <w:num w:numId="5">
-    <w:abstractNumId w:val="6"/>
-  </w:num>
   <w:num w:numId="6">
-    <w:abstractNumId w:val="4"/>
+    <w:abstractNumId w:val="5"/>
   </w:num>
   <w:num w:numId="7">
     <w:abstractNumId w:val="0"/>
   </w:num>
   <w:num w:numId="8">
-    <w:abstractNumId w:val="2"/>
+    <w:abstractNumId w:val="3"/>
   </w:num>
   <w:num w:numId="9">
-    <w:abstractNumId w:val="3"/>
+    <w:abstractNumId w:val="4"/>
   </w:num>
   <w:num w:numId="10">
     <w:abstractNumId w:val="1"/>
+  </w:num>
+  <w:num w:numId="11">
+    <w:abstractNumId w:val="2"/>
   </w:num>
 </w:numbering>
 </file>
@@ -3944,7 +4782,6 @@
   <w:style w:type="character" w:default="1" w:styleId="DefaultParagraphFont">
     <w:name w:val="Default Paragraph Font"/>
     <w:uiPriority w:val="1"/>
-    <w:semiHidden/>
     <w:unhideWhenUsed/>
   </w:style>
   <w:style w:type="table" w:default="1" w:styleId="TableNormal">
@@ -4286,7 +5123,6 @@
   <w:style w:type="character" w:default="1" w:styleId="DefaultParagraphFont">
     <w:name w:val="Default Paragraph Font"/>
     <w:uiPriority w:val="1"/>
-    <w:semiHidden/>
     <w:unhideWhenUsed/>
   </w:style>
   <w:style w:type="table" w:default="1" w:styleId="TableNormal">
@@ -4773,7 +5609,7 @@
 </file>
 
 <file path=customXml/itemProps1.xml><?xml version="1.0" encoding="utf-8"?>
-<ds:datastoreItem xmlns:ds="http://schemas.openxmlformats.org/officeDocument/2006/customXml" ds:itemID="{B99C2711-8F2A-0443-977A-D55B3C4F34CB}">
+<ds:datastoreItem xmlns:ds="http://schemas.openxmlformats.org/officeDocument/2006/customXml" ds:itemID="{79C58F70-101F-C64D-81A5-5BF23CC931F5}">
   <ds:schemaRefs>
     <ds:schemaRef ds:uri="http://schemas.openxmlformats.org/officeDocument/2006/bibliography"/>
   </ds:schemaRefs>

</xml_diff>

<commit_message>
Add Jenkins steps to the Protractor doc
</commit_message>
<xml_diff>
--- a/Protractor.docx
+++ b/Protractor.docx
@@ -106,14 +106,12 @@
         <w:t xml:space="preserve">  Protractor is built on top </w:t>
       </w:r>
       <w:hyperlink r:id="rId10" w:history="1">
-        <w:proofErr w:type="spellStart"/>
         <w:r>
           <w:rPr>
             <w:rStyle w:val="Hyperlink"/>
           </w:rPr>
           <w:t>WebDriverJS</w:t>
         </w:r>
-        <w:proofErr w:type="spellEnd"/>
       </w:hyperlink>
       <w:r>
         <w:t>.</w:t>
@@ -122,15 +120,7 @@
         <w:t xml:space="preserve">  Java Development Kit (JDK) needs to be installed to run a local Selenium Server.</w:t>
       </w:r>
       <w:r>
-        <w:t xml:space="preserve">  Selenium </w:t>
-      </w:r>
-      <w:proofErr w:type="spellStart"/>
-      <w:r>
-        <w:t>WebDriver</w:t>
-      </w:r>
-      <w:proofErr w:type="spellEnd"/>
-      <w:r>
-        <w:t xml:space="preserve"> supports several browser implementations or drivers.</w:t>
+        <w:t xml:space="preserve">  Selenium WebDriver supports several browser implementations or drivers.</w:t>
       </w:r>
       <w:r>
         <w:t xml:space="preserve"> </w:t>
@@ -261,7 +251,6 @@
               </w:rPr>
               <w:t xml:space="preserve">$ </w:t>
             </w:r>
-            <w:proofErr w:type="gramStart"/>
             <w:r>
               <w:rPr>
                 <w:rFonts w:ascii="Menlo Regular" w:hAnsi="Menlo Regular" w:cs="Menlo Regular"/>
@@ -269,17 +258,7 @@
                 <w:sz w:val="22"/>
                 <w:szCs w:val="22"/>
               </w:rPr>
-              <w:t>node</w:t>
-            </w:r>
-            <w:proofErr w:type="gramEnd"/>
-            <w:r>
-              <w:rPr>
-                <w:rFonts w:ascii="Menlo Regular" w:hAnsi="Menlo Regular" w:cs="Menlo Regular"/>
-                <w:color w:val="000000"/>
-                <w:sz w:val="22"/>
-                <w:szCs w:val="22"/>
-              </w:rPr>
-              <w:t xml:space="preserve"> --version</w:t>
+              <w:t>node --version</w:t>
             </w:r>
           </w:p>
           <w:p>
@@ -309,7 +288,6 @@
                 <w:szCs w:val="22"/>
               </w:rPr>
             </w:pPr>
-            <w:proofErr w:type="gramStart"/>
             <w:r>
               <w:rPr>
                 <w:rFonts w:ascii="Menlo Regular" w:hAnsi="Menlo Regular" w:cs="Menlo Regular"/>
@@ -319,7 +297,6 @@
               </w:rPr>
               <w:t>v4.4.5</w:t>
             </w:r>
-            <w:proofErr w:type="gramEnd"/>
           </w:p>
         </w:tc>
       </w:tr>
@@ -330,13 +307,8 @@
           </w:tcPr>
           <w:p>
             <w:r>
-              <w:t xml:space="preserve">Version of </w:t>
-            </w:r>
-            <w:proofErr w:type="spellStart"/>
-            <w:r>
-              <w:t>npm</w:t>
-            </w:r>
-            <w:proofErr w:type="spellEnd"/>
+              <w:t>Version of npm</w:t>
+            </w:r>
           </w:p>
         </w:tc>
         <w:tc>
@@ -379,8 +351,6 @@
               </w:rPr>
               <w:t xml:space="preserve">$ </w:t>
             </w:r>
-            <w:proofErr w:type="spellStart"/>
-            <w:proofErr w:type="gramStart"/>
             <w:r>
               <w:rPr>
                 <w:rFonts w:ascii="Menlo Regular" w:hAnsi="Menlo Regular" w:cs="Menlo Regular"/>
@@ -388,18 +358,7 @@
                 <w:sz w:val="22"/>
                 <w:szCs w:val="22"/>
               </w:rPr>
-              <w:t>npm</w:t>
-            </w:r>
-            <w:proofErr w:type="spellEnd"/>
-            <w:proofErr w:type="gramEnd"/>
-            <w:r>
-              <w:rPr>
-                <w:rFonts w:ascii="Menlo Regular" w:hAnsi="Menlo Regular" w:cs="Menlo Regular"/>
-                <w:color w:val="000000"/>
-                <w:sz w:val="22"/>
-                <w:szCs w:val="22"/>
-              </w:rPr>
-              <w:t xml:space="preserve"> --version</w:t>
+              <w:t>npm --version</w:t>
             </w:r>
           </w:p>
           <w:p>
@@ -457,13 +416,8 @@
               <w:t>version of Jasmine and Selenium</w:t>
             </w:r>
             <w:r>
-              <w:t xml:space="preserve"> </w:t>
-            </w:r>
-            <w:proofErr w:type="spellStart"/>
-            <w:r>
-              <w:t>WebDriver</w:t>
-            </w:r>
-            <w:proofErr w:type="spellEnd"/>
+              <w:t xml:space="preserve"> WebDriver</w:t>
+            </w:r>
             <w:r>
               <w:t>)</w:t>
             </w:r>
@@ -509,7 +463,6 @@
               </w:rPr>
               <w:t xml:space="preserve">$ </w:t>
             </w:r>
-            <w:proofErr w:type="gramStart"/>
             <w:r>
               <w:rPr>
                 <w:rFonts w:ascii="Menlo Regular" w:hAnsi="Menlo Regular" w:cs="Menlo Regular"/>
@@ -517,17 +470,7 @@
                 <w:sz w:val="22"/>
                 <w:szCs w:val="22"/>
               </w:rPr>
-              <w:t>protractor</w:t>
-            </w:r>
-            <w:proofErr w:type="gramEnd"/>
-            <w:r>
-              <w:rPr>
-                <w:rFonts w:ascii="Menlo Regular" w:hAnsi="Menlo Regular" w:cs="Menlo Regular"/>
-                <w:color w:val="000000"/>
-                <w:sz w:val="22"/>
-                <w:szCs w:val="22"/>
-              </w:rPr>
-              <w:t xml:space="preserve"> --version</w:t>
+              <w:t>protractor --version</w:t>
             </w:r>
           </w:p>
           <w:p>
@@ -602,43 +545,13 @@
               </w:rPr>
               <w:t xml:space="preserve">$ </w:t>
             </w:r>
-            <w:proofErr w:type="spellStart"/>
-            <w:proofErr w:type="gramStart"/>
             <w:r>
               <w:rPr>
                 <w:rFonts w:ascii="Menlo Regular" w:hAnsi="Menlo Regular" w:cs="Menlo Regular"/>
                 <w:sz w:val="22"/>
                 <w:szCs w:val="22"/>
               </w:rPr>
-              <w:t>npm</w:t>
-            </w:r>
-            <w:proofErr w:type="spellEnd"/>
-            <w:proofErr w:type="gramEnd"/>
-            <w:r>
-              <w:rPr>
-                <w:rFonts w:ascii="Menlo Regular" w:hAnsi="Menlo Regular" w:cs="Menlo Regular"/>
-                <w:sz w:val="22"/>
-                <w:szCs w:val="22"/>
-              </w:rPr>
-              <w:t xml:space="preserve"> </w:t>
-            </w:r>
-            <w:proofErr w:type="spellStart"/>
-            <w:r>
-              <w:rPr>
-                <w:rFonts w:ascii="Menlo Regular" w:hAnsi="Menlo Regular" w:cs="Menlo Regular"/>
-                <w:sz w:val="22"/>
-                <w:szCs w:val="22"/>
-              </w:rPr>
-              <w:t>ls</w:t>
-            </w:r>
-            <w:proofErr w:type="spellEnd"/>
-            <w:r>
-              <w:rPr>
-                <w:rFonts w:ascii="Menlo Regular" w:hAnsi="Menlo Regular" w:cs="Menlo Regular"/>
-                <w:sz w:val="22"/>
-                <w:szCs w:val="22"/>
-              </w:rPr>
-              <w:t xml:space="preserve"> -depth=0</w:t>
+              <w:t>npm ls -depth=0</w:t>
             </w:r>
           </w:p>
           <w:p>
@@ -667,7 +580,6 @@
                 <w:szCs w:val="22"/>
               </w:rPr>
             </w:pPr>
-            <w:proofErr w:type="gramStart"/>
             <w:r>
               <w:rPr>
                 <w:rFonts w:ascii="Menlo Regular" w:hAnsi="Menlo Regular" w:cs="Menlo Regular"/>
@@ -677,50 +589,13 @@
               </w:rPr>
               <w:t>protractor@3.3.0</w:t>
             </w:r>
-            <w:proofErr w:type="gramEnd"/>
             <w:r>
               <w:rPr>
                 <w:rFonts w:ascii="Menlo Regular" w:hAnsi="Menlo Regular" w:cs="Menlo Regular"/>
                 <w:sz w:val="22"/>
                 <w:szCs w:val="22"/>
               </w:rPr>
-              <w:t xml:space="preserve"> /</w:t>
-            </w:r>
-            <w:proofErr w:type="spellStart"/>
-            <w:r>
-              <w:rPr>
-                <w:rFonts w:ascii="Menlo Regular" w:hAnsi="Menlo Regular" w:cs="Menlo Regular"/>
-                <w:sz w:val="22"/>
-                <w:szCs w:val="22"/>
-              </w:rPr>
-              <w:t>usr</w:t>
-            </w:r>
-            <w:proofErr w:type="spellEnd"/>
-            <w:r>
-              <w:rPr>
-                <w:rFonts w:ascii="Menlo Regular" w:hAnsi="Menlo Regular" w:cs="Menlo Regular"/>
-                <w:sz w:val="22"/>
-                <w:szCs w:val="22"/>
-              </w:rPr>
-              <w:t>/local/lib/</w:t>
-            </w:r>
-            <w:proofErr w:type="spellStart"/>
-            <w:r>
-              <w:rPr>
-                <w:rFonts w:ascii="Menlo Regular" w:hAnsi="Menlo Regular" w:cs="Menlo Regular"/>
-                <w:sz w:val="22"/>
-                <w:szCs w:val="22"/>
-              </w:rPr>
-              <w:t>node_modules</w:t>
-            </w:r>
-            <w:proofErr w:type="spellEnd"/>
-            <w:r>
-              <w:rPr>
-                <w:rFonts w:ascii="Menlo Regular" w:hAnsi="Menlo Regular" w:cs="Menlo Regular"/>
-                <w:sz w:val="22"/>
-                <w:szCs w:val="22"/>
-              </w:rPr>
-              <w:t>/protractor</w:t>
+              <w:t xml:space="preserve"> /usr/local/lib/node_modules/protractor</w:t>
             </w:r>
           </w:p>
           <w:p>
@@ -1173,7 +1048,6 @@
               </w:rPr>
               <w:t xml:space="preserve">$ </w:t>
             </w:r>
-            <w:proofErr w:type="gramStart"/>
             <w:r>
               <w:rPr>
                 <w:rFonts w:ascii="Menlo Regular" w:hAnsi="Menlo Regular" w:cs="Menlo Regular"/>
@@ -1181,17 +1055,7 @@
                 <w:sz w:val="22"/>
                 <w:szCs w:val="22"/>
               </w:rPr>
-              <w:t>java</w:t>
-            </w:r>
-            <w:proofErr w:type="gramEnd"/>
-            <w:r>
-              <w:rPr>
-                <w:rFonts w:ascii="Menlo Regular" w:hAnsi="Menlo Regular" w:cs="Menlo Regular"/>
-                <w:color w:val="000000"/>
-                <w:sz w:val="22"/>
-                <w:szCs w:val="22"/>
-              </w:rPr>
-              <w:t xml:space="preserve"> -version</w:t>
+              <w:t>java -version</w:t>
             </w:r>
           </w:p>
           <w:p>
@@ -1221,7 +1085,6 @@
                 <w:szCs w:val="22"/>
               </w:rPr>
             </w:pPr>
-            <w:proofErr w:type="gramStart"/>
             <w:r>
               <w:rPr>
                 <w:rFonts w:ascii="Menlo Regular" w:hAnsi="Menlo Regular" w:cs="Menlo Regular"/>
@@ -1229,17 +1092,7 @@
                 <w:sz w:val="22"/>
                 <w:szCs w:val="22"/>
               </w:rPr>
-              <w:t>java</w:t>
-            </w:r>
-            <w:proofErr w:type="gramEnd"/>
-            <w:r>
-              <w:rPr>
-                <w:rFonts w:ascii="Menlo Regular" w:hAnsi="Menlo Regular" w:cs="Menlo Regular"/>
-                <w:color w:val="000000"/>
-                <w:sz w:val="22"/>
-                <w:szCs w:val="22"/>
-              </w:rPr>
-              <w:t xml:space="preserve"> version "1.8.0_45"</w:t>
+              <w:t>java version "1.8.0_45"</w:t>
             </w:r>
           </w:p>
           <w:p>
@@ -1287,27 +1140,7 @@
                 <w:sz w:val="22"/>
                 <w:szCs w:val="22"/>
               </w:rPr>
-              <w:t xml:space="preserve">Java </w:t>
-            </w:r>
-            <w:proofErr w:type="spellStart"/>
-            <w:r>
-              <w:rPr>
-                <w:rFonts w:ascii="Menlo Regular" w:hAnsi="Menlo Regular" w:cs="Menlo Regular"/>
-                <w:color w:val="000000"/>
-                <w:sz w:val="22"/>
-                <w:szCs w:val="22"/>
-              </w:rPr>
-              <w:t>HotSpot</w:t>
-            </w:r>
-            <w:proofErr w:type="spellEnd"/>
-            <w:r>
-              <w:rPr>
-                <w:rFonts w:ascii="Menlo Regular" w:hAnsi="Menlo Regular" w:cs="Menlo Regular"/>
-                <w:color w:val="000000"/>
-                <w:sz w:val="22"/>
-                <w:szCs w:val="22"/>
-              </w:rPr>
-              <w:t>(TM) 64-Bit Server VM (build 25.45-b02, mixed mode)</w:t>
+              <w:t>Java HotSpot(TM) 64-Bit Server VM (build 25.45-b02, mixed mode)</w:t>
             </w:r>
           </w:p>
         </w:tc>
@@ -1423,16 +1256,8 @@
           </w:tcPr>
           <w:p>
             <w:r>
-              <w:t xml:space="preserve">a.  </w:t>
-            </w:r>
-            <w:r>
-              <w:t xml:space="preserve">Start Selenium </w:t>
-            </w:r>
-            <w:proofErr w:type="spellStart"/>
-            <w:r>
-              <w:t>WebDriver</w:t>
-            </w:r>
-            <w:proofErr w:type="spellEnd"/>
+              <w:t>a.  Start Selenium WebDriver</w:t>
+            </w:r>
           </w:p>
         </w:tc>
         <w:tc>
@@ -1440,15 +1265,8 @@
             <w:tcW w:w="4428" w:type="dxa"/>
           </w:tcPr>
           <w:p>
-            <w:proofErr w:type="spellStart"/>
-            <w:proofErr w:type="gramStart"/>
-            <w:r>
-              <w:t>webdriver</w:t>
-            </w:r>
-            <w:proofErr w:type="spellEnd"/>
-            <w:proofErr w:type="gramEnd"/>
-            <w:r>
-              <w:t>-manager start</w:t>
+            <w:r>
+              <w:t>webdriver-manager start</w:t>
             </w:r>
           </w:p>
         </w:tc>
@@ -1462,13 +1280,8 @@
             <w:r>
               <w:t xml:space="preserve">b.  </w:t>
             </w:r>
-            <w:proofErr w:type="gramStart"/>
-            <w:r>
-              <w:t>or</w:t>
-            </w:r>
-            <w:proofErr w:type="gramEnd"/>
-            <w:r>
-              <w:t xml:space="preserve"> </w:t>
+            <w:r>
+              <w:t xml:space="preserve">or </w:t>
             </w:r>
             <w:r>
               <w:t>u</w:t>
@@ -1517,8 +1330,6 @@
             </w:r>
           </w:p>
           <w:p>
-            <w:proofErr w:type="spellStart"/>
-            <w:proofErr w:type="gramStart"/>
             <w:r>
               <w:rPr>
                 <w:rFonts w:cs="Courier"/>
@@ -1528,8 +1339,6 @@
               <w:lastRenderedPageBreak/>
               <w:t>seleniumServerJar</w:t>
             </w:r>
-            <w:proofErr w:type="spellEnd"/>
-            <w:proofErr w:type="gramEnd"/>
             <w:r>
               <w:rPr>
                 <w:rFonts w:cs="Courier"/>
@@ -1575,13 +1384,8 @@
             <w:tcW w:w="4428" w:type="dxa"/>
           </w:tcPr>
           <w:p>
-            <w:proofErr w:type="gramStart"/>
-            <w:r>
-              <w:t>protractor</w:t>
-            </w:r>
-            <w:proofErr w:type="gramEnd"/>
-            <w:r>
-              <w:t xml:space="preserve"> conf.js</w:t>
+            <w:r>
+              <w:t>protractor conf.js</w:t>
             </w:r>
           </w:p>
         </w:tc>
@@ -1611,25 +1415,15 @@
         <w:t xml:space="preserve">in the </w:t>
       </w:r>
       <w:hyperlink r:id="rId14" w:history="1">
-        <w:proofErr w:type="spellStart"/>
         <w:r>
           <w:rPr>
             <w:rStyle w:val="Hyperlink"/>
           </w:rPr>
           <w:t>ProtractorTutorial</w:t>
         </w:r>
-        <w:proofErr w:type="spellEnd"/>
       </w:hyperlink>
       <w:r>
-        <w:t xml:space="preserve"> </w:t>
-      </w:r>
-      <w:proofErr w:type="spellStart"/>
-      <w:r>
-        <w:t>GitHub</w:t>
-      </w:r>
-      <w:proofErr w:type="spellEnd"/>
-      <w:r>
-        <w:t xml:space="preserve"> repository</w:t>
+        <w:t xml:space="preserve"> GitHub repository</w:t>
       </w:r>
       <w:r>
         <w:t>.</w:t>
@@ -1674,11 +1468,9 @@
             <w:tcW w:w="2898" w:type="dxa"/>
           </w:tcPr>
           <w:p>
-            <w:proofErr w:type="gramStart"/>
             <w:r>
               <w:t>conf.js</w:t>
             </w:r>
-            <w:proofErr w:type="gramEnd"/>
           </w:p>
         </w:tc>
         <w:tc>
@@ -1722,15 +1514,8 @@
                 <w:numId w:val="6"/>
               </w:numPr>
             </w:pPr>
-            <w:proofErr w:type="spellStart"/>
-            <w:proofErr w:type="gramStart"/>
-            <w:r>
-              <w:t>seleniumAddress</w:t>
-            </w:r>
-            <w:proofErr w:type="spellEnd"/>
-            <w:proofErr w:type="gramEnd"/>
-            <w:r>
-              <w:t xml:space="preserve">:  </w:t>
+            <w:r>
+              <w:t xml:space="preserve">seleniumAddress:  </w:t>
             </w:r>
             <w:r>
               <w:t>“To connect to a Selenium Server which is already running</w:t>
@@ -1747,11 +1532,9 @@
                 <w:numId w:val="6"/>
               </w:numPr>
             </w:pPr>
-            <w:proofErr w:type="gramStart"/>
             <w:r>
               <w:t>capabilities</w:t>
             </w:r>
-            <w:proofErr w:type="gramEnd"/>
             <w:r>
               <w:t>:{‘browser’:}</w:t>
             </w:r>
@@ -1771,13 +1554,8 @@
               <w:t>.</w:t>
             </w:r>
             <w:r>
-              <w:t xml:space="preserve">  In our example we are launching a headless browser </w:t>
-            </w:r>
-            <w:proofErr w:type="spellStart"/>
-            <w:r>
-              <w:t>PhantomJS</w:t>
-            </w:r>
-            <w:proofErr w:type="spellEnd"/>
+              <w:t xml:space="preserve">  In our example we are launching a headless browser PhantomJS</w:t>
+            </w:r>
             <w:r>
               <w:t>.</w:t>
             </w:r>
@@ -1800,13 +1578,8 @@
                 <w:shd w:val="clear" w:color="auto" w:fill="E4E4FF"/>
               </w:rPr>
             </w:pPr>
-            <w:proofErr w:type="gramStart"/>
-            <w:r>
-              <w:t>framework</w:t>
-            </w:r>
-            <w:proofErr w:type="gramEnd"/>
-            <w:r>
-              <w:t xml:space="preserve">:  </w:t>
+            <w:r>
+              <w:t xml:space="preserve">framework:  </w:t>
             </w:r>
             <w:r>
               <w:t>“Framework to use.</w:t>
@@ -1833,16 +1606,11 @@
                 <w:shd w:val="clear" w:color="auto" w:fill="E4E4FF"/>
               </w:rPr>
             </w:pPr>
-            <w:proofErr w:type="gramStart"/>
             <w:r>
               <w:t>s</w:t>
             </w:r>
             <w:r>
-              <w:t>pecs</w:t>
-            </w:r>
-            <w:proofErr w:type="gramEnd"/>
-            <w:r>
-              <w:t>:</w:t>
+              <w:t>pecs:</w:t>
             </w:r>
             <w:r>
               <w:t xml:space="preserve">  “The Protractor test files</w:t>
@@ -1863,15 +1631,8 @@
                 <w:shd w:val="clear" w:color="auto" w:fill="E4E4FF"/>
               </w:rPr>
             </w:pPr>
-            <w:proofErr w:type="spellStart"/>
-            <w:proofErr w:type="gramStart"/>
-            <w:r>
-              <w:t>jasmineNodeOpts</w:t>
-            </w:r>
-            <w:proofErr w:type="spellEnd"/>
-            <w:proofErr w:type="gramEnd"/>
-            <w:r>
-              <w:t>: “</w:t>
+            <w:r>
+              <w:t>jasmineNodeOpts: “</w:t>
             </w:r>
             <w:r>
               <w:t>Options to be passed to Jasmine</w:t>
@@ -1891,13 +1652,8 @@
             <w:tcW w:w="2898" w:type="dxa"/>
           </w:tcPr>
           <w:p>
-            <w:proofErr w:type="gramStart"/>
-            <w:r>
-              <w:t>zoo</w:t>
-            </w:r>
-            <w:proofErr w:type="gramEnd"/>
-            <w:r>
-              <w:t>_spec_2.js</w:t>
+            <w:r>
+              <w:t>zoo_spec_2.js</w:t>
             </w:r>
           </w:p>
         </w:tc>
@@ -1938,14 +1694,12 @@
               <w:t xml:space="preserve"> Protractor </w:t>
             </w:r>
             <w:hyperlink r:id="rId16" w:anchor="/api?view=Protractor.prototype.get" w:history="1">
-              <w:proofErr w:type="spellStart"/>
               <w:r>
                 <w:rPr>
                   <w:rStyle w:val="Hyperlink"/>
                 </w:rPr>
                 <w:t>browser.get</w:t>
               </w:r>
-              <w:proofErr w:type="spellEnd"/>
             </w:hyperlink>
             <w:r>
               <w:t xml:space="preserve"> </w:t>
@@ -1987,13 +1741,8 @@
             <w:r>
               <w:t xml:space="preserve">by </w:t>
             </w:r>
-            <w:proofErr w:type="spellStart"/>
-            <w:r>
-              <w:t>ng</w:t>
-            </w:r>
-            <w:proofErr w:type="spellEnd"/>
-            <w:r>
-              <w:t>-model.</w:t>
+            <w:r>
+              <w:t>ng-model.</w:t>
             </w:r>
           </w:p>
           <w:p>
@@ -2021,15 +1770,7 @@
               <w:t>f</w:t>
             </w:r>
             <w:r>
-              <w:t xml:space="preserve">ind an element by </w:t>
-            </w:r>
-            <w:proofErr w:type="spellStart"/>
-            <w:r>
-              <w:t>ng</w:t>
-            </w:r>
-            <w:proofErr w:type="spellEnd"/>
-            <w:r>
-              <w:t>-bind.</w:t>
+              <w:t>ind an element by ng-bind.</w:t>
             </w:r>
           </w:p>
         </w:tc>
@@ -2040,13 +1781,8 @@
             <w:tcW w:w="2898" w:type="dxa"/>
           </w:tcPr>
           <w:p>
-            <w:proofErr w:type="gramStart"/>
-            <w:r>
-              <w:t>zoo</w:t>
-            </w:r>
-            <w:proofErr w:type="gramEnd"/>
-            <w:r>
-              <w:t>_spec_3</w:t>
+            <w:r>
+              <w:t>zoo_spec_3</w:t>
             </w:r>
             <w:r>
               <w:t>.js</w:t>
@@ -2068,14 +1804,12 @@
               <w:t xml:space="preserve">Use Protractor Locator </w:t>
             </w:r>
             <w:hyperlink r:id="rId19" w:anchor="/api?view=ProtractorBy.prototype.buttonText" w:history="1">
-              <w:proofErr w:type="spellStart"/>
               <w:r>
                 <w:rPr>
                   <w:rStyle w:val="Hyperlink"/>
                 </w:rPr>
                 <w:t>buttonText</w:t>
               </w:r>
-              <w:proofErr w:type="spellEnd"/>
             </w:hyperlink>
             <w:r>
               <w:t xml:space="preserve"> </w:t>
@@ -2136,14 +1870,12 @@
               <w:t xml:space="preserve">Use Protractor Locator </w:t>
             </w:r>
             <w:hyperlink r:id="rId22" w:anchor="/api?view=ProtractorBy.prototype.partialButtonText" w:history="1">
-              <w:proofErr w:type="spellStart"/>
               <w:r>
                 <w:rPr>
                   <w:rStyle w:val="Hyperlink"/>
                 </w:rPr>
                 <w:t>partialButtonText</w:t>
               </w:r>
-              <w:proofErr w:type="spellEnd"/>
             </w:hyperlink>
             <w:r>
               <w:t xml:space="preserve"> to find a button</w:t>
@@ -2160,13 +1892,8 @@
             <w:tcW w:w="2898" w:type="dxa"/>
           </w:tcPr>
           <w:p>
-            <w:proofErr w:type="gramStart"/>
-            <w:r>
-              <w:t>zoo</w:t>
-            </w:r>
-            <w:proofErr w:type="gramEnd"/>
-            <w:r>
-              <w:t>_spec_4</w:t>
+            <w:r>
+              <w:t>zoo_spec_4</w:t>
             </w:r>
             <w:r>
               <w:t>.js</w:t>
@@ -2225,13 +1952,8 @@
             <w:tcW w:w="2898" w:type="dxa"/>
           </w:tcPr>
           <w:p>
-            <w:proofErr w:type="gramStart"/>
-            <w:r>
-              <w:t>zoo</w:t>
-            </w:r>
-            <w:proofErr w:type="gramEnd"/>
-            <w:r>
-              <w:t>_spec_5</w:t>
+            <w:r>
+              <w:t>zoo_spec_5</w:t>
             </w:r>
             <w:r>
               <w:t>.js</w:t>
@@ -2256,14 +1978,12 @@
               <w:t xml:space="preserve">Use Jasmine </w:t>
             </w:r>
             <w:hyperlink r:id="rId24" w:history="1">
-              <w:proofErr w:type="spellStart"/>
               <w:r>
                 <w:rPr>
                   <w:rStyle w:val="Hyperlink"/>
                 </w:rPr>
                 <w:t>beforeEach</w:t>
               </w:r>
-              <w:proofErr w:type="spellEnd"/>
             </w:hyperlink>
             <w:r>
               <w:t xml:space="preserve"> </w:t>
@@ -2280,14 +2000,12 @@
               <w:t xml:space="preserve">Use Jasmine </w:t>
             </w:r>
             <w:hyperlink r:id="rId25" w:history="1">
-              <w:proofErr w:type="spellStart"/>
               <w:r>
                 <w:rPr>
                   <w:rStyle w:val="Hyperlink"/>
                 </w:rPr>
                 <w:t>afterEach</w:t>
               </w:r>
-              <w:proofErr w:type="spellEnd"/>
             </w:hyperlink>
             <w:r>
               <w:t xml:space="preserve"> function to be called once </w:t>
@@ -2307,13 +2025,8 @@
             <w:tcW w:w="2898" w:type="dxa"/>
           </w:tcPr>
           <w:p>
-            <w:proofErr w:type="gramStart"/>
-            <w:r>
-              <w:t>zoo</w:t>
-            </w:r>
-            <w:proofErr w:type="gramEnd"/>
-            <w:r>
-              <w:t>_spec_6</w:t>
+            <w:r>
+              <w:t>zoo_spec_6</w:t>
             </w:r>
             <w:r>
               <w:t>.js</w:t>
@@ -2335,28 +2048,18 @@
               <w:t xml:space="preserve">User Protractor Locator </w:t>
             </w:r>
             <w:hyperlink r:id="rId26" w:anchor="/api?view=webdriver.By.css" w:history="1">
-              <w:proofErr w:type="spellStart"/>
               <w:r>
                 <w:rPr>
                   <w:rStyle w:val="Hyperlink"/>
                 </w:rPr>
                 <w:t>css</w:t>
               </w:r>
-              <w:proofErr w:type="spellEnd"/>
             </w:hyperlink>
             <w:r>
               <w:t xml:space="preserve"> </w:t>
             </w:r>
             <w:r>
-              <w:t xml:space="preserve">to locate elements using a </w:t>
-            </w:r>
-            <w:proofErr w:type="spellStart"/>
-            <w:r>
-              <w:t>css</w:t>
-            </w:r>
-            <w:proofErr w:type="spellEnd"/>
-            <w:r>
-              <w:t xml:space="preserve"> selector.</w:t>
+              <w:t>to locate elements using a css selector.</w:t>
             </w:r>
           </w:p>
         </w:tc>
@@ -2367,13 +2070,8 @@
             <w:tcW w:w="2898" w:type="dxa"/>
           </w:tcPr>
           <w:p>
-            <w:proofErr w:type="gramStart"/>
-            <w:r>
-              <w:t>zoo</w:t>
-            </w:r>
-            <w:proofErr w:type="gramEnd"/>
-            <w:r>
-              <w:t>_spec_7</w:t>
+            <w:r>
+              <w:t>zoo_spec_7</w:t>
             </w:r>
             <w:r>
               <w:t>.js</w:t>
@@ -2470,15 +2168,8 @@
                 <w:color w:val="000000"/>
               </w:rPr>
             </w:pPr>
-            <w:proofErr w:type="spellStart"/>
-            <w:proofErr w:type="gramStart"/>
-            <w:r>
-              <w:t>protractorsite</w:t>
-            </w:r>
-            <w:proofErr w:type="spellEnd"/>
-            <w:proofErr w:type="gramEnd"/>
-            <w:r>
-              <w:t>/conf_protractor-jasmine2-screenshot-reporter.js</w:t>
+            <w:r>
+              <w:t>protractorsite/conf_protractor-jasmine2-screenshot-reporter.js</w:t>
             </w:r>
           </w:p>
           <w:p/>
@@ -2509,33 +2200,11 @@
             <w:r>
               <w:t xml:space="preserve"> node package.  </w:t>
             </w:r>
-            <w:proofErr w:type="gramStart"/>
             <w:r>
               <w:rPr>
                 <w:rFonts w:eastAsia="Times New Roman" w:cs="Times New Roman"/>
               </w:rPr>
-              <w:t>Reporter</w:t>
-            </w:r>
-            <w:proofErr w:type="gramEnd"/>
-            <w:r>
-              <w:rPr>
-                <w:rFonts w:eastAsia="Times New Roman" w:cs="Times New Roman"/>
-              </w:rPr>
-              <w:t xml:space="preserve"> for Protractor that will capture a screenshot after each executed test case and store the results in a HTML report. (</w:t>
-            </w:r>
-            <w:proofErr w:type="gramStart"/>
-            <w:r>
-              <w:rPr>
-                <w:rFonts w:eastAsia="Times New Roman" w:cs="Times New Roman"/>
-              </w:rPr>
-              <w:t>supports</w:t>
-            </w:r>
-            <w:proofErr w:type="gramEnd"/>
-            <w:r>
-              <w:rPr>
-                <w:rFonts w:eastAsia="Times New Roman" w:cs="Times New Roman"/>
-              </w:rPr>
-              <w:t xml:space="preserve"> jasmine2)</w:t>
+              <w:t>Reporter for Protractor that will capture a screenshot after each executed test case and store the results in a HTML report. (supports jasmine2)</w:t>
             </w:r>
           </w:p>
           <w:p/>
@@ -2589,16 +2258,32 @@
       <w:r>
         <w:t xml:space="preserve">such as </w:t>
       </w:r>
-      <w:proofErr w:type="spellStart"/>
       <w:r>
         <w:t>PhantomJS</w:t>
       </w:r>
-      <w:proofErr w:type="spellEnd"/>
       <w:r>
         <w:t>, capture test results</w:t>
       </w:r>
       <w:r>
         <w:t>, and stopping the selenium server.</w:t>
+      </w:r>
+    </w:p>
+    <w:p/>
+    <w:p>
+      <w:r>
+        <w:t xml:space="preserve">The steps below </w:t>
+      </w:r>
+      <w:r>
+        <w:t xml:space="preserve">are to be executed on </w:t>
+      </w:r>
+      <w:r>
+        <w:t>the server where Jenkins is hosted.</w:t>
+      </w:r>
+      <w:r>
+        <w:t xml:space="preserve">  This example Jenkins has been installed on an AWS E2 Ubuntu server</w:t>
+      </w:r>
+      <w:r>
+        <w:t>.</w:t>
       </w:r>
     </w:p>
     <w:p/>
@@ -2641,15 +2326,13 @@
           </w:tcPr>
           <w:p>
             <w:r>
-              <w:t xml:space="preserve">Installation of </w:t>
-            </w:r>
-            <w:proofErr w:type="spellStart"/>
-            <w:r>
-              <w:t>nodejs</w:t>
-            </w:r>
-            <w:proofErr w:type="spellEnd"/>
-            <w:r>
-              <w:t xml:space="preserve"> on AWS E2 Ubuntu server</w:t>
+              <w:t>Insta</w:t>
+            </w:r>
+            <w:r>
+              <w:t>llation of nodejs</w:t>
+            </w:r>
+            <w:r>
+              <w:t xml:space="preserve"> </w:t>
             </w:r>
           </w:p>
         </w:tc>
@@ -2661,64 +2344,18 @@
             <w:r>
               <w:t xml:space="preserve">$ </w:t>
             </w:r>
-            <w:proofErr w:type="gramStart"/>
-            <w:r>
-              <w:t>curl</w:t>
-            </w:r>
-            <w:proofErr w:type="gramEnd"/>
-            <w:r>
-              <w:t xml:space="preserve"> -</w:t>
-            </w:r>
-            <w:proofErr w:type="spellStart"/>
-            <w:r>
-              <w:t>sL</w:t>
-            </w:r>
-            <w:proofErr w:type="spellEnd"/>
-            <w:r>
-              <w:t xml:space="preserve"> https://deb.nodesource.com/setup_4.x | </w:t>
-            </w:r>
-            <w:proofErr w:type="spellStart"/>
-            <w:r>
-              <w:t>sudo</w:t>
-            </w:r>
-            <w:proofErr w:type="spellEnd"/>
-            <w:r>
-              <w:t xml:space="preserve"> -E bash -</w:t>
-            </w:r>
-          </w:p>
-          <w:p>
-            <w:r>
-              <w:t xml:space="preserve">$ </w:t>
-            </w:r>
-            <w:proofErr w:type="spellStart"/>
-            <w:proofErr w:type="gramStart"/>
-            <w:r>
-              <w:t>sudo</w:t>
-            </w:r>
-            <w:proofErr w:type="spellEnd"/>
-            <w:proofErr w:type="gramEnd"/>
-            <w:r>
-              <w:t xml:space="preserve"> apt-get install -y </w:t>
-            </w:r>
-            <w:proofErr w:type="spellStart"/>
-            <w:r>
-              <w:t>nodejs</w:t>
-            </w:r>
-            <w:proofErr w:type="spellEnd"/>
-          </w:p>
-          <w:p>
-            <w:r>
-              <w:t xml:space="preserve">$ </w:t>
-            </w:r>
-            <w:proofErr w:type="spellStart"/>
-            <w:proofErr w:type="gramStart"/>
-            <w:r>
-              <w:t>npm</w:t>
-            </w:r>
-            <w:proofErr w:type="spellEnd"/>
-            <w:proofErr w:type="gramEnd"/>
-            <w:r>
-              <w:t xml:space="preserve"> </w:t>
+            <w:r>
+              <w:t>curl -sL https://deb.nodesource.com/setup_4.x | sudo -E bash -</w:t>
+            </w:r>
+          </w:p>
+          <w:p>
+            <w:r>
+              <w:t>$ sudo apt-get install -y nodejs</w:t>
+            </w:r>
+          </w:p>
+          <w:p>
+            <w:r>
+              <w:t xml:space="preserve">$ npm </w:t>
             </w:r>
             <w:r>
               <w:t>–</w:t>
@@ -2750,15 +2387,7 @@
               <w:t xml:space="preserve"> </w:t>
             </w:r>
             <w:r>
-              <w:t xml:space="preserve">and </w:t>
-            </w:r>
-            <w:proofErr w:type="spellStart"/>
-            <w:r>
-              <w:t>webdriver</w:t>
-            </w:r>
-            <w:proofErr w:type="spellEnd"/>
-            <w:r>
-              <w:t>-manager</w:t>
+              <w:t>and webdriver-manager</w:t>
             </w:r>
           </w:p>
         </w:tc>
@@ -2770,70 +2399,32 @@
             <w:r>
               <w:t xml:space="preserve">$ </w:t>
             </w:r>
-            <w:proofErr w:type="spellStart"/>
-            <w:proofErr w:type="gramStart"/>
-            <w:r>
-              <w:t>sudo</w:t>
-            </w:r>
-            <w:proofErr w:type="spellEnd"/>
-            <w:proofErr w:type="gramEnd"/>
-            <w:r>
-              <w:t xml:space="preserve"> </w:t>
-            </w:r>
-            <w:proofErr w:type="spellStart"/>
-            <w:r>
-              <w:t>npm</w:t>
-            </w:r>
-            <w:proofErr w:type="spellEnd"/>
-            <w:r>
-              <w:t xml:space="preserve"> install -g protractor</w:t>
+            <w:r>
+              <w:t>sudo npm install -g protractor</w:t>
+            </w:r>
+          </w:p>
+          <w:p>
+            <w:r>
+              <w:t xml:space="preserve">$ protractor </w:t>
+            </w:r>
+            <w:r>
+              <w:t>--</w:t>
+            </w:r>
+            <w:r>
+              <w:t>version</w:t>
+            </w:r>
+          </w:p>
+          <w:p>
+            <w:r>
+              <w:t>Version 4.0.2</w:t>
             </w:r>
           </w:p>
           <w:p>
             <w:r>
               <w:t xml:space="preserve">$ </w:t>
             </w:r>
-            <w:proofErr w:type="gramStart"/>
-            <w:r>
-              <w:t>protractor</w:t>
-            </w:r>
-            <w:proofErr w:type="gramEnd"/>
-            <w:r>
-              <w:t xml:space="preserve"> </w:t>
-            </w:r>
-            <w:r>
-              <w:t>--</w:t>
-            </w:r>
-            <w:r>
-              <w:t>version</w:t>
-            </w:r>
-          </w:p>
-          <w:p>
-            <w:r>
-              <w:t>Version 4.0.2</w:t>
-            </w:r>
-          </w:p>
-          <w:p>
-            <w:r>
-              <w:t xml:space="preserve">$ </w:t>
-            </w:r>
-            <w:proofErr w:type="spellStart"/>
-            <w:proofErr w:type="gramStart"/>
-            <w:r>
-              <w:t>sudo</w:t>
-            </w:r>
-            <w:proofErr w:type="spellEnd"/>
-            <w:proofErr w:type="gramEnd"/>
-            <w:r>
-              <w:t xml:space="preserve"> </w:t>
-            </w:r>
-            <w:proofErr w:type="spellStart"/>
-            <w:r>
-              <w:t>webdriver</w:t>
-            </w:r>
-            <w:proofErr w:type="spellEnd"/>
-            <w:r>
-              <w:t>-manager update</w:t>
+            <w:r>
+              <w:t>sudo webdriver-manager update</w:t>
             </w:r>
           </w:p>
         </w:tc>
@@ -2845,13 +2436,8 @@
           </w:tcPr>
           <w:p>
             <w:r>
-              <w:t xml:space="preserve">Global Installation of </w:t>
-            </w:r>
-            <w:proofErr w:type="spellStart"/>
-            <w:r>
-              <w:t>PhantomJS</w:t>
-            </w:r>
-            <w:proofErr w:type="spellEnd"/>
+              <w:t>Global Installation of PhantomJS</w:t>
+            </w:r>
             <w:r>
               <w:t xml:space="preserve"> </w:t>
             </w:r>
@@ -2865,31 +2451,11 @@
             <w:r>
               <w:t xml:space="preserve">$ </w:t>
             </w:r>
-            <w:proofErr w:type="spellStart"/>
-            <w:proofErr w:type="gramStart"/>
-            <w:r>
-              <w:t>sudo</w:t>
-            </w:r>
-            <w:proofErr w:type="spellEnd"/>
-            <w:proofErr w:type="gramEnd"/>
-            <w:r>
-              <w:t xml:space="preserve"> </w:t>
-            </w:r>
-            <w:proofErr w:type="spellStart"/>
-            <w:r>
-              <w:t>npm</w:t>
-            </w:r>
-            <w:proofErr w:type="spellEnd"/>
-            <w:r>
-              <w:t xml:space="preserve"> install -g </w:t>
-            </w:r>
-            <w:proofErr w:type="spellStart"/>
-            <w:r>
-              <w:t>phantomjs</w:t>
-            </w:r>
-            <w:proofErr w:type="spellEnd"/>
-            <w:r>
-              <w:t>-prebuilt</w:t>
+            <w:r>
+              <w:t xml:space="preserve">sudo </w:t>
+            </w:r>
+            <w:r>
+              <w:t>npm install -g phantomjs-prebuilt</w:t>
             </w:r>
           </w:p>
           <w:p>
@@ -2919,15 +2485,8 @@
               </w:rPr>
               <w:t xml:space="preserve"> </w:t>
             </w:r>
-            <w:proofErr w:type="spellStart"/>
-            <w:proofErr w:type="gramStart"/>
-            <w:r>
-              <w:t>phantomjs</w:t>
-            </w:r>
-            <w:proofErr w:type="spellEnd"/>
-            <w:proofErr w:type="gramEnd"/>
-            <w:r>
-              <w:t xml:space="preserve"> </w:t>
+            <w:r>
+              <w:t xml:space="preserve">phantomjs </w:t>
             </w:r>
             <w:r>
               <w:t>--</w:t>
@@ -2953,15 +2512,7 @@
               <w:t xml:space="preserve">Update the configuration file to </w:t>
             </w:r>
             <w:r>
-              <w:t xml:space="preserve">reference </w:t>
-            </w:r>
-            <w:proofErr w:type="spellStart"/>
-            <w:r>
-              <w:t>PhantomJS</w:t>
-            </w:r>
-            <w:proofErr w:type="spellEnd"/>
-            <w:r>
-              <w:t xml:space="preserve"> </w:t>
+              <w:t xml:space="preserve">reference PhantomJS </w:t>
             </w:r>
           </w:p>
           <w:p/>
@@ -2972,34 +2523,19 @@
           </w:tcPr>
           <w:p>
             <w:r>
-              <w:t xml:space="preserve">Update conf.js and change the </w:t>
-            </w:r>
-            <w:proofErr w:type="spellStart"/>
-            <w:r>
-              <w:t>browserName</w:t>
-            </w:r>
-            <w:proofErr w:type="spellEnd"/>
-            <w:r>
-              <w:t xml:space="preserve"> to </w:t>
-            </w:r>
-            <w:proofErr w:type="spellStart"/>
-            <w:r>
-              <w:t>phantomjs</w:t>
-            </w:r>
-            <w:proofErr w:type="spellEnd"/>
+              <w:t>Update conf.js and change the browserName to phantomjs</w:t>
+            </w:r>
             <w:r>
               <w:t>.</w:t>
             </w:r>
           </w:p>
           <w:p>
-            <w:proofErr w:type="gramStart"/>
             <w:r>
               <w:rPr>
                 <w:shd w:val="clear" w:color="auto" w:fill="E4E4FF"/>
               </w:rPr>
               <w:t>capabilities</w:t>
             </w:r>
-            <w:proofErr w:type="gramEnd"/>
             <w:r>
               <w:t>: {</w:t>
             </w:r>
@@ -3011,21 +2547,7 @@
               <w:rPr>
                 <w:color w:val="660E7A"/>
               </w:rPr>
-              <w:t>'</w:t>
-            </w:r>
-            <w:proofErr w:type="spellStart"/>
-            <w:r>
-              <w:rPr>
-                <w:color w:val="660E7A"/>
-              </w:rPr>
-              <w:t>browserName</w:t>
-            </w:r>
-            <w:proofErr w:type="spellEnd"/>
-            <w:r>
-              <w:rPr>
-                <w:color w:val="660E7A"/>
-              </w:rPr>
-              <w:t>'</w:t>
+              <w:t>'browserName'</w:t>
             </w:r>
             <w:r>
               <w:t xml:space="preserve">: </w:t>
@@ -3034,21 +2556,7 @@
               <w:rPr>
                 <w:color w:val="008000"/>
               </w:rPr>
-              <w:t>'</w:t>
-            </w:r>
-            <w:proofErr w:type="spellStart"/>
-            <w:r>
-              <w:rPr>
-                <w:color w:val="008000"/>
-              </w:rPr>
-              <w:t>phantomjs</w:t>
-            </w:r>
-            <w:proofErr w:type="spellEnd"/>
-            <w:r>
-              <w:rPr>
-                <w:color w:val="008000"/>
-              </w:rPr>
-              <w:t>'</w:t>
+              <w:t>'phantomjs'</w:t>
             </w:r>
             <w:r>
               <w:rPr>
@@ -3089,8 +2597,6 @@
             </w:r>
           </w:p>
           <w:p>
-            <w:proofErr w:type="spellStart"/>
-            <w:proofErr w:type="gramStart"/>
             <w:r>
               <w:rPr>
                 <w:rFonts w:cs="Courier"/>
@@ -3099,8 +2605,6 @@
               </w:rPr>
               <w:t>seleniumServerJar</w:t>
             </w:r>
-            <w:proofErr w:type="spellEnd"/>
-            <w:proofErr w:type="gramEnd"/>
             <w:r>
               <w:rPr>
                 <w:rFonts w:cs="Courier"/>
@@ -3143,21 +2647,13 @@
           </w:tcPr>
           <w:p>
             <w:r>
-              <w:t xml:space="preserve">a.  Contents of </w:t>
-            </w:r>
+              <w:t>a.  Contents of /selenium_server_standalone</w:t>
+            </w:r>
+          </w:p>
+          <w:p>
             <w:r>
               <w:t>/</w:t>
             </w:r>
-            <w:proofErr w:type="spellStart"/>
-            <w:r>
-              <w:t>selenium_server_standalone</w:t>
-            </w:r>
-            <w:proofErr w:type="spellEnd"/>
-          </w:p>
-          <w:p>
-            <w:r>
-              <w:t>/</w:t>
-            </w:r>
             <w:r>
               <w:t>execute_protractor_tests.sh</w:t>
             </w:r>
@@ -3165,25 +2661,12 @@
           <w:p/>
           <w:p>
             <w:r>
-              <w:t>#</w:t>
-            </w:r>
-            <w:proofErr w:type="gramStart"/>
-            <w:r>
-              <w:t>!/</w:t>
-            </w:r>
-            <w:proofErr w:type="gramEnd"/>
-            <w:r>
-              <w:t>bin/bash</w:t>
-            </w:r>
-          </w:p>
-          <w:p>
-            <w:proofErr w:type="gramStart"/>
-            <w:r>
-              <w:t>protractor</w:t>
-            </w:r>
-            <w:proofErr w:type="gramEnd"/>
-            <w:r>
-              <w:t xml:space="preserve"> ../conf.js</w:t>
+              <w:t>#!/bin/bash</w:t>
+            </w:r>
+          </w:p>
+          <w:p>
+            <w:r>
+              <w:t>protractor ../conf.js</w:t>
             </w:r>
           </w:p>
           <w:p/>
@@ -3197,27 +2680,684 @@
           </w:p>
           <w:p/>
           <w:p>
-            <w:proofErr w:type="gramStart"/>
             <w:r>
               <w:t xml:space="preserve">$ </w:t>
             </w:r>
             <w:r>
               <w:t>./</w:t>
             </w:r>
-            <w:proofErr w:type="gramEnd"/>
-            <w:r>
-              <w:t xml:space="preserve"> </w:t>
-            </w:r>
-            <w:r>
-              <w:t>execute_protractor_tests.sh</w:t>
-            </w:r>
-            <w:bookmarkStart w:id="0" w:name="_GoBack"/>
-            <w:bookmarkEnd w:id="0"/>
+            <w:r>
+              <w:t xml:space="preserve"> execute_protractor_tests.sh</w:t>
+            </w:r>
           </w:p>
         </w:tc>
       </w:tr>
     </w:tbl>
     <w:p/>
+    <w:p>
+      <w:r>
+        <w:t xml:space="preserve">The </w:t>
+      </w:r>
+      <w:r>
+        <w:t>Jenkins s</w:t>
+      </w:r>
+      <w:r>
+        <w:t>etup</w:t>
+      </w:r>
+      <w:r>
+        <w:t xml:space="preserve"> of </w:t>
+      </w:r>
+      <w:r>
+        <w:t xml:space="preserve">a </w:t>
+      </w:r>
+      <w:r>
+        <w:t>Protractor</w:t>
+      </w:r>
+      <w:r>
+        <w:t xml:space="preserve"> </w:t>
+      </w:r>
+      <w:r>
+        <w:t xml:space="preserve">project </w:t>
+      </w:r>
+      <w:r>
+        <w:t>in GitHub</w:t>
+      </w:r>
+      <w:r>
+        <w:t xml:space="preserve">.  Does not include the </w:t>
+      </w:r>
+      <w:r>
+        <w:t>installation and</w:t>
+      </w:r>
+      <w:r>
+        <w:t xml:space="preserve"> setup of Jenkins</w:t>
+      </w:r>
+      <w:r>
+        <w:t xml:space="preserve"> on AWS E2 Ubuntu server</w:t>
+      </w:r>
+      <w:r>
+        <w:t>.</w:t>
+      </w:r>
+    </w:p>
+    <w:tbl>
+      <w:tblPr>
+        <w:tblStyle w:val="TableGrid"/>
+        <w:tblW w:w="0" w:type="auto"/>
+        <w:tblLook w:val="04A0" w:firstRow="1" w:lastRow="0" w:firstColumn="1" w:lastColumn="0" w:noHBand="0" w:noVBand="1"/>
+      </w:tblPr>
+      <w:tblGrid>
+        <w:gridCol w:w="2878"/>
+        <w:gridCol w:w="5978"/>
+      </w:tblGrid>
+      <w:tr>
+        <w:tc>
+          <w:tcPr>
+            <w:tcW w:w="2898" w:type="dxa"/>
+          </w:tcPr>
+          <w:p>
+            <w:r>
+              <w:t>Description</w:t>
+            </w:r>
+          </w:p>
+        </w:tc>
+        <w:tc>
+          <w:tcPr>
+            <w:tcW w:w="5958" w:type="dxa"/>
+          </w:tcPr>
+          <w:p>
+            <w:r>
+              <w:t>Command</w:t>
+            </w:r>
+          </w:p>
+        </w:tc>
+      </w:tr>
+      <w:tr>
+        <w:tc>
+          <w:tcPr>
+            <w:tcW w:w="8856" w:type="dxa"/>
+            <w:gridSpan w:val="2"/>
+          </w:tcPr>
+          <w:p>
+            <w:pPr>
+              <w:rPr>
+                <w:i/>
+              </w:rPr>
+            </w:pPr>
+            <w:r>
+              <w:rPr>
+                <w:i/>
+              </w:rPr>
+              <w:t>AWS E2 Ubuntu server</w:t>
+            </w:r>
+          </w:p>
+        </w:tc>
+      </w:tr>
+      <w:tr>
+        <w:tc>
+          <w:tcPr>
+            <w:tcW w:w="2898" w:type="dxa"/>
+          </w:tcPr>
+          <w:p>
+            <w:r>
+              <w:t>Switch to the Jenkins user.</w:t>
+            </w:r>
+          </w:p>
+        </w:tc>
+        <w:tc>
+          <w:tcPr>
+            <w:tcW w:w="5958" w:type="dxa"/>
+          </w:tcPr>
+          <w:p>
+            <w:r>
+              <w:t xml:space="preserve">$ sudo su </w:t>
+            </w:r>
+            <w:r>
+              <w:t>–</w:t>
+            </w:r>
+            <w:r>
+              <w:t xml:space="preserve"> </w:t>
+            </w:r>
+            <w:r>
+              <w:t>Jenkins</w:t>
+            </w:r>
+          </w:p>
+        </w:tc>
+      </w:tr>
+      <w:tr>
+        <w:tc>
+          <w:tcPr>
+            <w:tcW w:w="2898" w:type="dxa"/>
+          </w:tcPr>
+          <w:p>
+            <w:r>
+              <w:t>Create public private key pair.</w:t>
+            </w:r>
+          </w:p>
+        </w:tc>
+        <w:tc>
+          <w:tcPr>
+            <w:tcW w:w="5958" w:type="dxa"/>
+          </w:tcPr>
+          <w:p>
+            <w:r>
+              <w:t xml:space="preserve">$ </w:t>
+            </w:r>
+            <w:r>
+              <w:t>ssh-keygen -t dsa</w:t>
+            </w:r>
+          </w:p>
+          <w:p/>
+        </w:tc>
+      </w:tr>
+      <w:tr>
+        <w:tc>
+          <w:tcPr>
+            <w:tcW w:w="2898" w:type="dxa"/>
+          </w:tcPr>
+          <w:p>
+            <w:r>
+              <w:t>Cat the public key</w:t>
+            </w:r>
+            <w:r>
+              <w:t xml:space="preserve"> and copy the results.</w:t>
+            </w:r>
+          </w:p>
+          <w:p/>
+        </w:tc>
+        <w:tc>
+          <w:tcPr>
+            <w:tcW w:w="5958" w:type="dxa"/>
+          </w:tcPr>
+          <w:p>
+            <w:r>
+              <w:t xml:space="preserve">$ </w:t>
+            </w:r>
+            <w:r>
+              <w:t xml:space="preserve">cat </w:t>
+            </w:r>
+            <w:r>
+              <w:t>ProtractorTutorial</w:t>
+            </w:r>
+            <w:r>
+              <w:t>.pub</w:t>
+            </w:r>
+          </w:p>
+        </w:tc>
+      </w:tr>
+      <w:tr>
+        <w:tc>
+          <w:tcPr>
+            <w:tcW w:w="8856" w:type="dxa"/>
+            <w:gridSpan w:val="2"/>
+          </w:tcPr>
+          <w:p>
+            <w:pPr>
+              <w:rPr>
+                <w:i/>
+              </w:rPr>
+            </w:pPr>
+            <w:r>
+              <w:rPr>
+                <w:i/>
+              </w:rPr>
+              <w:t>GitHub</w:t>
+            </w:r>
+          </w:p>
+        </w:tc>
+      </w:tr>
+      <w:tr>
+        <w:tc>
+          <w:tcPr>
+            <w:tcW w:w="2898" w:type="dxa"/>
+          </w:tcPr>
+          <w:p>
+            <w:r>
+              <w:t xml:space="preserve">Add and paste deploy key in </w:t>
+            </w:r>
+            <w:r>
+              <w:t>GitHub</w:t>
+            </w:r>
+            <w:r>
+              <w:t xml:space="preserve"> project</w:t>
+            </w:r>
+            <w:r>
+              <w:t>.</w:t>
+            </w:r>
+          </w:p>
+          <w:p/>
+        </w:tc>
+        <w:tc>
+          <w:tcPr>
+            <w:tcW w:w="5958" w:type="dxa"/>
+          </w:tcPr>
+          <w:p>
+            <w:pPr>
+              <w:rPr>
+                <w:sz w:val="20"/>
+                <w:szCs w:val="20"/>
+              </w:rPr>
+            </w:pPr>
+            <w:hyperlink r:id="rId29" w:history="1">
+              <w:r>
+                <w:rPr>
+                  <w:rStyle w:val="Hyperlink"/>
+                  <w:sz w:val="20"/>
+                  <w:szCs w:val="20"/>
+                </w:rPr>
+                <w:t>https://github.com/gdombchik/ProtractorTutorial/settings/keys</w:t>
+              </w:r>
+            </w:hyperlink>
+          </w:p>
+        </w:tc>
+      </w:tr>
+      <w:tr>
+        <w:tc>
+          <w:tcPr>
+            <w:tcW w:w="8856" w:type="dxa"/>
+            <w:gridSpan w:val="2"/>
+          </w:tcPr>
+          <w:p>
+            <w:pPr>
+              <w:rPr>
+                <w:i/>
+              </w:rPr>
+            </w:pPr>
+            <w:r>
+              <w:rPr>
+                <w:i/>
+              </w:rPr>
+              <w:t>Jenkins Server</w:t>
+            </w:r>
+          </w:p>
+        </w:tc>
+      </w:tr>
+      <w:tr>
+        <w:tc>
+          <w:tcPr>
+            <w:tcW w:w="2898" w:type="dxa"/>
+          </w:tcPr>
+          <w:p>
+            <w:r>
+              <w:t>Add A Jenkins Project</w:t>
+            </w:r>
+            <w:r>
+              <w:t xml:space="preserve"> for Protractor project.</w:t>
+            </w:r>
+          </w:p>
+        </w:tc>
+        <w:tc>
+          <w:tcPr>
+            <w:tcW w:w="5958" w:type="dxa"/>
+          </w:tcPr>
+          <w:p>
+            <w:r>
+              <w:t>Select</w:t>
+            </w:r>
+            <w:r>
+              <w:t xml:space="preserve"> </w:t>
+            </w:r>
+            <w:r>
+              <w:t>New Item.</w:t>
+            </w:r>
+          </w:p>
+          <w:p>
+            <w:r>
+              <w:t>Enter an item name.</w:t>
+            </w:r>
+          </w:p>
+          <w:p>
+            <w:r>
+              <w:t>Select Freestyle project.</w:t>
+            </w:r>
+          </w:p>
+          <w:p>
+            <w:r>
+              <w:t>Select Ok.</w:t>
+            </w:r>
+          </w:p>
+        </w:tc>
+      </w:tr>
+      <w:tr>
+        <w:tc>
+          <w:tcPr>
+            <w:tcW w:w="2898" w:type="dxa"/>
+          </w:tcPr>
+          <w:p>
+            <w:r>
+              <w:t xml:space="preserve">Specify the URL of </w:t>
+            </w:r>
+            <w:r>
+              <w:t>the</w:t>
+            </w:r>
+            <w:r>
+              <w:t xml:space="preserve"> remote </w:t>
+            </w:r>
+            <w:r>
+              <w:t xml:space="preserve">GitHub </w:t>
+            </w:r>
+            <w:r>
+              <w:t>repository.</w:t>
+            </w:r>
+          </w:p>
+        </w:tc>
+        <w:tc>
+          <w:tcPr>
+            <w:tcW w:w="5958" w:type="dxa"/>
+          </w:tcPr>
+          <w:p>
+            <w:r>
+              <w:t>Scroll to the</w:t>
+            </w:r>
+            <w:r>
+              <w:t xml:space="preserve"> </w:t>
+            </w:r>
+            <w:r>
+              <w:t>“</w:t>
+            </w:r>
+            <w:r>
+              <w:t>Source Code Management</w:t>
+            </w:r>
+            <w:r>
+              <w:t>”</w:t>
+            </w:r>
+            <w:r>
+              <w:t xml:space="preserve"> section.</w:t>
+            </w:r>
+          </w:p>
+          <w:p>
+            <w:r>
+              <w:t>Select the “</w:t>
+            </w:r>
+            <w:r>
+              <w:t>Git</w:t>
+            </w:r>
+            <w:r>
+              <w:t>” option</w:t>
+            </w:r>
+            <w:r>
+              <w:t>.</w:t>
+            </w:r>
+          </w:p>
+          <w:p>
+            <w:r>
+              <w:t>Enter Repository URL:</w:t>
+            </w:r>
+          </w:p>
+          <w:p/>
+          <w:p>
+            <w:r>
+              <w:t>https://github.com/gdombchik/ProtractorTutorial.git</w:t>
+            </w:r>
+          </w:p>
+        </w:tc>
+      </w:tr>
+      <w:tr>
+        <w:tc>
+          <w:tcPr>
+            <w:tcW w:w="2898" w:type="dxa"/>
+          </w:tcPr>
+          <w:p>
+            <w:r>
+              <w:t>Update the Poll SCM.</w:t>
+            </w:r>
+          </w:p>
+        </w:tc>
+        <w:tc>
+          <w:tcPr>
+            <w:tcW w:w="5958" w:type="dxa"/>
+          </w:tcPr>
+          <w:p>
+            <w:r>
+              <w:t>Scroll to the “Build Triggers”</w:t>
+            </w:r>
+            <w:r>
+              <w:t xml:space="preserve"> section.</w:t>
+            </w:r>
+          </w:p>
+          <w:p>
+            <w:r>
+              <w:t>Select the “Poll SCM” option.</w:t>
+            </w:r>
+          </w:p>
+          <w:p>
+            <w:r>
+              <w:t xml:space="preserve">Enter the following in the </w:t>
+            </w:r>
+            <w:r>
+              <w:t>“</w:t>
+            </w:r>
+            <w:r>
+              <w:t>Schedule</w:t>
+            </w:r>
+            <w:r>
+              <w:t>”</w:t>
+            </w:r>
+            <w:r>
+              <w:t xml:space="preserve"> </w:t>
+            </w:r>
+            <w:r>
+              <w:t>text box:</w:t>
+            </w:r>
+          </w:p>
+          <w:p/>
+          <w:p>
+            <w:r>
+              <w:t xml:space="preserve"> </w:t>
+            </w:r>
+            <w:r>
+              <w:t>H */3 * * *</w:t>
+            </w:r>
+          </w:p>
+        </w:tc>
+      </w:tr>
+      <w:tr>
+        <w:tc>
+          <w:tcPr>
+            <w:tcW w:w="2898" w:type="dxa"/>
+          </w:tcPr>
+          <w:p>
+            <w:r>
+              <w:t>Update the Build.</w:t>
+            </w:r>
+          </w:p>
+        </w:tc>
+        <w:tc>
+          <w:tcPr>
+            <w:tcW w:w="5958" w:type="dxa"/>
+          </w:tcPr>
+          <w:p>
+            <w:r>
+              <w:t>Scroll to the “Build”</w:t>
+            </w:r>
+            <w:r>
+              <w:t xml:space="preserve"> </w:t>
+            </w:r>
+            <w:r>
+              <w:t>section.</w:t>
+            </w:r>
+          </w:p>
+          <w:p>
+            <w:r>
+              <w:t>Select from the “Add build step” and select the “Execute shell” option.</w:t>
+            </w:r>
+          </w:p>
+          <w:p>
+            <w:r>
+              <w:t>Enter the following in the “Command”</w:t>
+            </w:r>
+            <w:r>
+              <w:t xml:space="preserve"> text box:</w:t>
+            </w:r>
+          </w:p>
+          <w:p/>
+          <w:p>
+            <w:r>
+              <w:t>protractor conf.js</w:t>
+            </w:r>
+          </w:p>
+        </w:tc>
+      </w:tr>
+      <w:tr>
+        <w:tc>
+          <w:tcPr>
+            <w:tcW w:w="2898" w:type="dxa"/>
+          </w:tcPr>
+          <w:p>
+            <w:r>
+              <w:t>Update E-mail Notification.</w:t>
+            </w:r>
+          </w:p>
+        </w:tc>
+        <w:tc>
+          <w:tcPr>
+            <w:tcW w:w="5958" w:type="dxa"/>
+          </w:tcPr>
+          <w:p>
+            <w:r>
+              <w:t>Scroll to the Post-build Actions.</w:t>
+            </w:r>
+          </w:p>
+          <w:p>
+            <w:r>
+              <w:t>Select from the “Add post-build action” and select the “E-mail Notification” option.</w:t>
+            </w:r>
+          </w:p>
+          <w:p>
+            <w:r>
+              <w:t xml:space="preserve">Enter email address in the </w:t>
+            </w:r>
+            <w:r>
+              <w:t>“</w:t>
+            </w:r>
+            <w:r>
+              <w:t>Recipients</w:t>
+            </w:r>
+            <w:r>
+              <w:t>”</w:t>
+            </w:r>
+            <w:r>
+              <w:t xml:space="preserve"> text box</w:t>
+            </w:r>
+            <w:r>
+              <w:t>:</w:t>
+            </w:r>
+          </w:p>
+          <w:p/>
+          <w:p>
+            <w:r>
+              <w:t>greg@gregorydombchik.com</w:t>
+            </w:r>
+          </w:p>
+        </w:tc>
+      </w:tr>
+      <w:tr>
+        <w:tc>
+          <w:tcPr>
+            <w:tcW w:w="8856" w:type="dxa"/>
+            <w:gridSpan w:val="2"/>
+          </w:tcPr>
+          <w:p>
+            <w:r>
+              <w:rPr>
+                <w:i/>
+              </w:rPr>
+              <w:t>GitHub</w:t>
+            </w:r>
+          </w:p>
+        </w:tc>
+      </w:tr>
+      <w:tr>
+        <w:tc>
+          <w:tcPr>
+            <w:tcW w:w="2898" w:type="dxa"/>
+          </w:tcPr>
+          <w:p>
+            <w:r>
+              <w:t>Add</w:t>
+            </w:r>
+            <w:r>
+              <w:t xml:space="preserve"> Jenkins GitHub Plugin you can automatically trigger build jobs when</w:t>
+            </w:r>
+          </w:p>
+          <w:p>
+            <w:r>
+              <w:t>pushes are made to GitHub.</w:t>
+            </w:r>
+          </w:p>
+        </w:tc>
+        <w:tc>
+          <w:tcPr>
+            <w:tcW w:w="5958" w:type="dxa"/>
+          </w:tcPr>
+          <w:p>
+            <w:pPr>
+              <w:rPr>
+                <w:sz w:val="20"/>
+                <w:szCs w:val="20"/>
+              </w:rPr>
+            </w:pPr>
+            <w:r>
+              <w:rPr>
+                <w:sz w:val="20"/>
+                <w:szCs w:val="20"/>
+              </w:rPr>
+              <w:t>https://github.com/gdombchik/ProtractorTutorial/settings/hooks</w:t>
+            </w:r>
+          </w:p>
+          <w:p>
+            <w:r>
+              <w:t>Select from the “</w:t>
+            </w:r>
+            <w:r>
+              <w:t>Add service</w:t>
+            </w:r>
+            <w:r>
+              <w:t>” and select the “</w:t>
+            </w:r>
+            <w:r>
+              <w:t xml:space="preserve">Jenkin’s </w:t>
+            </w:r>
+            <w:r>
+              <w:t>(GitHub plugin)</w:t>
+            </w:r>
+            <w:r>
+              <w:t>” option.</w:t>
+            </w:r>
+          </w:p>
+          <w:p>
+            <w:r>
+              <w:t>Enter the following in the “</w:t>
+            </w:r>
+            <w:r>
+              <w:t>Jenkins hook url</w:t>
+            </w:r>
+            <w:r>
+              <w:t>” text box:</w:t>
+            </w:r>
+          </w:p>
+          <w:p/>
+          <w:p>
+            <w:pPr>
+              <w:rPr>
+                <w:sz w:val="20"/>
+                <w:szCs w:val="20"/>
+              </w:rPr>
+            </w:pPr>
+            <w:r>
+              <w:rPr>
+                <w:sz w:val="20"/>
+                <w:szCs w:val="20"/>
+              </w:rPr>
+              <w:t>http://ec2-52-42-216-209.us-west-2.compute.amazonaws.com/</w:t>
+            </w:r>
+          </w:p>
+          <w:p/>
+        </w:tc>
+      </w:tr>
+    </w:tbl>
+    <w:p>
+      <w:bookmarkStart w:id="0" w:name="_GoBack"/>
+      <w:bookmarkEnd w:id="0"/>
+    </w:p>
     <w:p>
       <w:r>
         <w:t xml:space="preserve">In summation, a </w:t>
@@ -3737,6 +3877,95 @@
     </w:lvl>
   </w:abstractNum>
   <w:abstractNum w:abstractNumId="4">
+    <w:nsid w:val="28B730D1"/>
+    <w:multiLevelType w:val="hybridMultilevel"/>
+    <w:tmpl w:val="66822766"/>
+    <w:lvl w:ilvl="0" w:tplc="04090019">
+      <w:start w:val="1"/>
+      <w:numFmt w:val="lowerLetter"/>
+      <w:lvlText w:val="%1."/>
+      <w:lvlJc w:val="left"/>
+      <w:pPr>
+        <w:ind w:left="720" w:hanging="360"/>
+      </w:pPr>
+      <w:rPr>
+        <w:rFonts w:hint="default"/>
+      </w:rPr>
+    </w:lvl>
+    <w:lvl w:ilvl="1" w:tplc="04090019">
+      <w:start w:val="1"/>
+      <w:numFmt w:val="lowerLetter"/>
+      <w:lvlText w:val="%2."/>
+      <w:lvlJc w:val="left"/>
+      <w:pPr>
+        <w:ind w:left="1440" w:hanging="360"/>
+      </w:pPr>
+    </w:lvl>
+    <w:lvl w:ilvl="2" w:tplc="0409001B">
+      <w:start w:val="1"/>
+      <w:numFmt w:val="lowerRoman"/>
+      <w:lvlText w:val="%3."/>
+      <w:lvlJc w:val="right"/>
+      <w:pPr>
+        <w:ind w:left="2160" w:hanging="180"/>
+      </w:pPr>
+    </w:lvl>
+    <w:lvl w:ilvl="3" w:tplc="0409000F">
+      <w:start w:val="1"/>
+      <w:numFmt w:val="decimal"/>
+      <w:lvlText w:val="%4."/>
+      <w:lvlJc w:val="left"/>
+      <w:pPr>
+        <w:ind w:left="2880" w:hanging="360"/>
+      </w:pPr>
+    </w:lvl>
+    <w:lvl w:ilvl="4" w:tplc="04090019">
+      <w:start w:val="1"/>
+      <w:numFmt w:val="lowerLetter"/>
+      <w:lvlText w:val="%5."/>
+      <w:lvlJc w:val="left"/>
+      <w:pPr>
+        <w:ind w:left="3600" w:hanging="360"/>
+      </w:pPr>
+    </w:lvl>
+    <w:lvl w:ilvl="5" w:tplc="0409001B" w:tentative="1">
+      <w:start w:val="1"/>
+      <w:numFmt w:val="lowerRoman"/>
+      <w:lvlText w:val="%6."/>
+      <w:lvlJc w:val="right"/>
+      <w:pPr>
+        <w:ind w:left="4320" w:hanging="180"/>
+      </w:pPr>
+    </w:lvl>
+    <w:lvl w:ilvl="6" w:tplc="0409000F" w:tentative="1">
+      <w:start w:val="1"/>
+      <w:numFmt w:val="decimal"/>
+      <w:lvlText w:val="%7."/>
+      <w:lvlJc w:val="left"/>
+      <w:pPr>
+        <w:ind w:left="5040" w:hanging="360"/>
+      </w:pPr>
+    </w:lvl>
+    <w:lvl w:ilvl="7" w:tplc="04090019" w:tentative="1">
+      <w:start w:val="1"/>
+      <w:numFmt w:val="lowerLetter"/>
+      <w:lvlText w:val="%8."/>
+      <w:lvlJc w:val="left"/>
+      <w:pPr>
+        <w:ind w:left="5760" w:hanging="360"/>
+      </w:pPr>
+    </w:lvl>
+    <w:lvl w:ilvl="8" w:tplc="0409001B" w:tentative="1">
+      <w:start w:val="1"/>
+      <w:numFmt w:val="lowerRoman"/>
+      <w:lvlText w:val="%9."/>
+      <w:lvlJc w:val="right"/>
+      <w:pPr>
+        <w:ind w:left="6480" w:hanging="180"/>
+      </w:pPr>
+    </w:lvl>
+  </w:abstractNum>
+  <w:abstractNum w:abstractNumId="5">
     <w:nsid w:val="3A842035"/>
     <w:multiLevelType w:val="multilevel"/>
     <w:tmpl w:val="8F4E12EA"/>
@@ -3885,7 +4114,7 @@
       </w:rPr>
     </w:lvl>
   </w:abstractNum>
-  <w:abstractNum w:abstractNumId="5">
+  <w:abstractNum w:abstractNumId="6">
     <w:nsid w:val="3E9A6781"/>
     <w:multiLevelType w:val="hybridMultilevel"/>
     <w:tmpl w:val="4644313C"/>
@@ -3997,7 +4226,7 @@
       </w:rPr>
     </w:lvl>
   </w:abstractNum>
-  <w:abstractNum w:abstractNumId="6">
+  <w:abstractNum w:abstractNumId="7">
     <w:nsid w:val="4B0F558F"/>
     <w:multiLevelType w:val="hybridMultilevel"/>
     <w:tmpl w:val="0C207488"/>
@@ -4110,7 +4339,7 @@
       </w:rPr>
     </w:lvl>
   </w:abstractNum>
-  <w:abstractNum w:abstractNumId="7">
+  <w:abstractNum w:abstractNumId="8">
     <w:nsid w:val="5BD70A9B"/>
     <w:multiLevelType w:val="hybridMultilevel"/>
     <w:tmpl w:val="02CA80A6"/>
@@ -4225,7 +4454,7 @@
       </w:rPr>
     </w:lvl>
   </w:abstractNum>
-  <w:abstractNum w:abstractNumId="8">
+  <w:abstractNum w:abstractNumId="9">
     <w:nsid w:val="62A93C39"/>
     <w:multiLevelType w:val="hybridMultilevel"/>
     <w:tmpl w:val="23109EE4"/>
@@ -4340,7 +4569,7 @@
       </w:rPr>
     </w:lvl>
   </w:abstractNum>
-  <w:abstractNum w:abstractNumId="9">
+  <w:abstractNum w:abstractNumId="10">
     <w:nsid w:val="75797ABE"/>
     <w:multiLevelType w:val="hybridMultilevel"/>
     <w:tmpl w:val="3666491E"/>
@@ -4453,7 +4682,7 @@
       </w:rPr>
     </w:lvl>
   </w:abstractNum>
-  <w:abstractNum w:abstractNumId="10">
+  <w:abstractNum w:abstractNumId="11">
     <w:nsid w:val="79352AC1"/>
     <w:multiLevelType w:val="hybridMultilevel"/>
     <w:tmpl w:val="DE9208DC"/>
@@ -4567,22 +4796,22 @@
     </w:lvl>
   </w:abstractNum>
   <w:num w:numId="1">
-    <w:abstractNumId w:val="6"/>
+    <w:abstractNumId w:val="7"/>
   </w:num>
   <w:num w:numId="2">
+    <w:abstractNumId w:val="11"/>
+  </w:num>
+  <w:num w:numId="3">
     <w:abstractNumId w:val="10"/>
   </w:num>
-  <w:num w:numId="3">
+  <w:num w:numId="4">
     <w:abstractNumId w:val="9"/>
   </w:num>
-  <w:num w:numId="4">
+  <w:num w:numId="5">
     <w:abstractNumId w:val="8"/>
   </w:num>
-  <w:num w:numId="5">
-    <w:abstractNumId w:val="7"/>
-  </w:num>
   <w:num w:numId="6">
-    <w:abstractNumId w:val="5"/>
+    <w:abstractNumId w:val="6"/>
   </w:num>
   <w:num w:numId="7">
     <w:abstractNumId w:val="0"/>
@@ -4591,13 +4820,16 @@
     <w:abstractNumId w:val="3"/>
   </w:num>
   <w:num w:numId="9">
-    <w:abstractNumId w:val="4"/>
+    <w:abstractNumId w:val="5"/>
   </w:num>
   <w:num w:numId="10">
     <w:abstractNumId w:val="1"/>
   </w:num>
   <w:num w:numId="11">
     <w:abstractNumId w:val="2"/>
+  </w:num>
+  <w:num w:numId="12">
+    <w:abstractNumId w:val="4"/>
   </w:num>
 </w:numbering>
 </file>
@@ -5609,7 +5841,7 @@
 </file>
 
 <file path=customXml/itemProps1.xml><?xml version="1.0" encoding="utf-8"?>
-<ds:datastoreItem xmlns:ds="http://schemas.openxmlformats.org/officeDocument/2006/customXml" ds:itemID="{79C58F70-101F-C64D-81A5-5BF23CC931F5}">
+<ds:datastoreItem xmlns:ds="http://schemas.openxmlformats.org/officeDocument/2006/customXml" ds:itemID="{A6FC3089-2F1E-5B4B-A50C-C11CAAB52303}">
   <ds:schemaRefs>
     <ds:schemaRef ds:uri="http://schemas.openxmlformats.org/officeDocument/2006/bibliography"/>
   </ds:schemaRefs>

</xml_diff>

<commit_message>
Made reference to the Jenkins github plugin instead of the Jenkins git plugin
</commit_message>
<xml_diff>
--- a/Protractor.docx
+++ b/Protractor.docx
@@ -106,12 +106,14 @@
         <w:t xml:space="preserve">  Protractor is built on top </w:t>
       </w:r>
       <w:hyperlink r:id="rId10" w:history="1">
+        <w:proofErr w:type="spellStart"/>
         <w:r>
           <w:rPr>
             <w:rStyle w:val="Hyperlink"/>
           </w:rPr>
           <w:t>WebDriverJS</w:t>
         </w:r>
+        <w:proofErr w:type="spellEnd"/>
       </w:hyperlink>
       <w:r>
         <w:t>.</w:t>
@@ -120,7 +122,15 @@
         <w:t xml:space="preserve">  Java Development Kit (JDK) needs to be installed to run a local Selenium Server.</w:t>
       </w:r>
       <w:r>
-        <w:t xml:space="preserve">  Selenium WebDriver supports several browser implementations or drivers.</w:t>
+        <w:t xml:space="preserve">  Selenium </w:t>
+      </w:r>
+      <w:proofErr w:type="spellStart"/>
+      <w:r>
+        <w:t>WebDriver</w:t>
+      </w:r>
+      <w:proofErr w:type="spellEnd"/>
+      <w:r>
+        <w:t xml:space="preserve"> supports several browser implementations or drivers.</w:t>
       </w:r>
       <w:r>
         <w:t xml:space="preserve"> </w:t>
@@ -251,6 +261,7 @@
               </w:rPr>
               <w:t xml:space="preserve">$ </w:t>
             </w:r>
+            <w:proofErr w:type="gramStart"/>
             <w:r>
               <w:rPr>
                 <w:rFonts w:ascii="Menlo Regular" w:hAnsi="Menlo Regular" w:cs="Menlo Regular"/>
@@ -258,7 +269,17 @@
                 <w:sz w:val="22"/>
                 <w:szCs w:val="22"/>
               </w:rPr>
-              <w:t>node --version</w:t>
+              <w:t>node</w:t>
+            </w:r>
+            <w:proofErr w:type="gramEnd"/>
+            <w:r>
+              <w:rPr>
+                <w:rFonts w:ascii="Menlo Regular" w:hAnsi="Menlo Regular" w:cs="Menlo Regular"/>
+                <w:color w:val="000000"/>
+                <w:sz w:val="22"/>
+                <w:szCs w:val="22"/>
+              </w:rPr>
+              <w:t xml:space="preserve"> --version</w:t>
             </w:r>
           </w:p>
           <w:p>
@@ -288,6 +309,7 @@
                 <w:szCs w:val="22"/>
               </w:rPr>
             </w:pPr>
+            <w:proofErr w:type="gramStart"/>
             <w:r>
               <w:rPr>
                 <w:rFonts w:ascii="Menlo Regular" w:hAnsi="Menlo Regular" w:cs="Menlo Regular"/>
@@ -297,6 +319,7 @@
               </w:rPr>
               <w:t>v4.4.5</w:t>
             </w:r>
+            <w:proofErr w:type="gramEnd"/>
           </w:p>
         </w:tc>
       </w:tr>
@@ -307,8 +330,13 @@
           </w:tcPr>
           <w:p>
             <w:r>
-              <w:t>Version of npm</w:t>
-            </w:r>
+              <w:t xml:space="preserve">Version of </w:t>
+            </w:r>
+            <w:proofErr w:type="spellStart"/>
+            <w:r>
+              <w:t>npm</w:t>
+            </w:r>
+            <w:proofErr w:type="spellEnd"/>
           </w:p>
         </w:tc>
         <w:tc>
@@ -351,6 +379,8 @@
               </w:rPr>
               <w:t xml:space="preserve">$ </w:t>
             </w:r>
+            <w:proofErr w:type="spellStart"/>
+            <w:proofErr w:type="gramStart"/>
             <w:r>
               <w:rPr>
                 <w:rFonts w:ascii="Menlo Regular" w:hAnsi="Menlo Regular" w:cs="Menlo Regular"/>
@@ -358,7 +388,18 @@
                 <w:sz w:val="22"/>
                 <w:szCs w:val="22"/>
               </w:rPr>
-              <w:t>npm --version</w:t>
+              <w:t>npm</w:t>
+            </w:r>
+            <w:proofErr w:type="spellEnd"/>
+            <w:proofErr w:type="gramEnd"/>
+            <w:r>
+              <w:rPr>
+                <w:rFonts w:ascii="Menlo Regular" w:hAnsi="Menlo Regular" w:cs="Menlo Regular"/>
+                <w:color w:val="000000"/>
+                <w:sz w:val="22"/>
+                <w:szCs w:val="22"/>
+              </w:rPr>
+              <w:t xml:space="preserve"> --version</w:t>
             </w:r>
           </w:p>
           <w:p>
@@ -416,8 +457,13 @@
               <w:t>version of Jasmine and Selenium</w:t>
             </w:r>
             <w:r>
-              <w:t xml:space="preserve"> WebDriver</w:t>
-            </w:r>
+              <w:t xml:space="preserve"> </w:t>
+            </w:r>
+            <w:proofErr w:type="spellStart"/>
+            <w:r>
+              <w:t>WebDriver</w:t>
+            </w:r>
+            <w:proofErr w:type="spellEnd"/>
             <w:r>
               <w:t>)</w:t>
             </w:r>
@@ -463,6 +509,7 @@
               </w:rPr>
               <w:t xml:space="preserve">$ </w:t>
             </w:r>
+            <w:proofErr w:type="gramStart"/>
             <w:r>
               <w:rPr>
                 <w:rFonts w:ascii="Menlo Regular" w:hAnsi="Menlo Regular" w:cs="Menlo Regular"/>
@@ -470,7 +517,17 @@
                 <w:sz w:val="22"/>
                 <w:szCs w:val="22"/>
               </w:rPr>
-              <w:t>protractor --version</w:t>
+              <w:t>protractor</w:t>
+            </w:r>
+            <w:proofErr w:type="gramEnd"/>
+            <w:r>
+              <w:rPr>
+                <w:rFonts w:ascii="Menlo Regular" w:hAnsi="Menlo Regular" w:cs="Menlo Regular"/>
+                <w:color w:val="000000"/>
+                <w:sz w:val="22"/>
+                <w:szCs w:val="22"/>
+              </w:rPr>
+              <w:t xml:space="preserve"> --version</w:t>
             </w:r>
           </w:p>
           <w:p>
@@ -545,13 +602,43 @@
               </w:rPr>
               <w:t xml:space="preserve">$ </w:t>
             </w:r>
-            <w:r>
-              <w:rPr>
-                <w:rFonts w:ascii="Menlo Regular" w:hAnsi="Menlo Regular" w:cs="Menlo Regular"/>
-                <w:sz w:val="22"/>
-                <w:szCs w:val="22"/>
-              </w:rPr>
-              <w:t>npm ls -depth=0</w:t>
+            <w:proofErr w:type="spellStart"/>
+            <w:proofErr w:type="gramStart"/>
+            <w:r>
+              <w:rPr>
+                <w:rFonts w:ascii="Menlo Regular" w:hAnsi="Menlo Regular" w:cs="Menlo Regular"/>
+                <w:sz w:val="22"/>
+                <w:szCs w:val="22"/>
+              </w:rPr>
+              <w:t>npm</w:t>
+            </w:r>
+            <w:proofErr w:type="spellEnd"/>
+            <w:proofErr w:type="gramEnd"/>
+            <w:r>
+              <w:rPr>
+                <w:rFonts w:ascii="Menlo Regular" w:hAnsi="Menlo Regular" w:cs="Menlo Regular"/>
+                <w:sz w:val="22"/>
+                <w:szCs w:val="22"/>
+              </w:rPr>
+              <w:t xml:space="preserve"> </w:t>
+            </w:r>
+            <w:proofErr w:type="spellStart"/>
+            <w:r>
+              <w:rPr>
+                <w:rFonts w:ascii="Menlo Regular" w:hAnsi="Menlo Regular" w:cs="Menlo Regular"/>
+                <w:sz w:val="22"/>
+                <w:szCs w:val="22"/>
+              </w:rPr>
+              <w:t>ls</w:t>
+            </w:r>
+            <w:proofErr w:type="spellEnd"/>
+            <w:r>
+              <w:rPr>
+                <w:rFonts w:ascii="Menlo Regular" w:hAnsi="Menlo Regular" w:cs="Menlo Regular"/>
+                <w:sz w:val="22"/>
+                <w:szCs w:val="22"/>
+              </w:rPr>
+              <w:t xml:space="preserve"> -depth=0</w:t>
             </w:r>
           </w:p>
           <w:p>
@@ -580,6 +667,7 @@
                 <w:szCs w:val="22"/>
               </w:rPr>
             </w:pPr>
+            <w:proofErr w:type="gramStart"/>
             <w:r>
               <w:rPr>
                 <w:rFonts w:ascii="Menlo Regular" w:hAnsi="Menlo Regular" w:cs="Menlo Regular"/>
@@ -589,13 +677,50 @@
               </w:rPr>
               <w:t>protractor@3.3.0</w:t>
             </w:r>
-            <w:r>
-              <w:rPr>
-                <w:rFonts w:ascii="Menlo Regular" w:hAnsi="Menlo Regular" w:cs="Menlo Regular"/>
-                <w:sz w:val="22"/>
-                <w:szCs w:val="22"/>
-              </w:rPr>
-              <w:t xml:space="preserve"> /usr/local/lib/node_modules/protractor</w:t>
+            <w:proofErr w:type="gramEnd"/>
+            <w:r>
+              <w:rPr>
+                <w:rFonts w:ascii="Menlo Regular" w:hAnsi="Menlo Regular" w:cs="Menlo Regular"/>
+                <w:sz w:val="22"/>
+                <w:szCs w:val="22"/>
+              </w:rPr>
+              <w:t xml:space="preserve"> /</w:t>
+            </w:r>
+            <w:proofErr w:type="spellStart"/>
+            <w:r>
+              <w:rPr>
+                <w:rFonts w:ascii="Menlo Regular" w:hAnsi="Menlo Regular" w:cs="Menlo Regular"/>
+                <w:sz w:val="22"/>
+                <w:szCs w:val="22"/>
+              </w:rPr>
+              <w:t>usr</w:t>
+            </w:r>
+            <w:proofErr w:type="spellEnd"/>
+            <w:r>
+              <w:rPr>
+                <w:rFonts w:ascii="Menlo Regular" w:hAnsi="Menlo Regular" w:cs="Menlo Regular"/>
+                <w:sz w:val="22"/>
+                <w:szCs w:val="22"/>
+              </w:rPr>
+              <w:t>/local/lib/</w:t>
+            </w:r>
+            <w:proofErr w:type="spellStart"/>
+            <w:r>
+              <w:rPr>
+                <w:rFonts w:ascii="Menlo Regular" w:hAnsi="Menlo Regular" w:cs="Menlo Regular"/>
+                <w:sz w:val="22"/>
+                <w:szCs w:val="22"/>
+              </w:rPr>
+              <w:t>node_modules</w:t>
+            </w:r>
+            <w:proofErr w:type="spellEnd"/>
+            <w:r>
+              <w:rPr>
+                <w:rFonts w:ascii="Menlo Regular" w:hAnsi="Menlo Regular" w:cs="Menlo Regular"/>
+                <w:sz w:val="22"/>
+                <w:szCs w:val="22"/>
+              </w:rPr>
+              <w:t>/protractor</w:t>
             </w:r>
           </w:p>
           <w:p>
@@ -1048,6 +1173,7 @@
               </w:rPr>
               <w:t xml:space="preserve">$ </w:t>
             </w:r>
+            <w:proofErr w:type="gramStart"/>
             <w:r>
               <w:rPr>
                 <w:rFonts w:ascii="Menlo Regular" w:hAnsi="Menlo Regular" w:cs="Menlo Regular"/>
@@ -1055,7 +1181,17 @@
                 <w:sz w:val="22"/>
                 <w:szCs w:val="22"/>
               </w:rPr>
-              <w:t>java -version</w:t>
+              <w:t>java</w:t>
+            </w:r>
+            <w:proofErr w:type="gramEnd"/>
+            <w:r>
+              <w:rPr>
+                <w:rFonts w:ascii="Menlo Regular" w:hAnsi="Menlo Regular" w:cs="Menlo Regular"/>
+                <w:color w:val="000000"/>
+                <w:sz w:val="22"/>
+                <w:szCs w:val="22"/>
+              </w:rPr>
+              <w:t xml:space="preserve"> -version</w:t>
             </w:r>
           </w:p>
           <w:p>
@@ -1085,6 +1221,7 @@
                 <w:szCs w:val="22"/>
               </w:rPr>
             </w:pPr>
+            <w:proofErr w:type="gramStart"/>
             <w:r>
               <w:rPr>
                 <w:rFonts w:ascii="Menlo Regular" w:hAnsi="Menlo Regular" w:cs="Menlo Regular"/>
@@ -1092,7 +1229,17 @@
                 <w:sz w:val="22"/>
                 <w:szCs w:val="22"/>
               </w:rPr>
-              <w:t>java version "1.8.0_45"</w:t>
+              <w:t>java</w:t>
+            </w:r>
+            <w:proofErr w:type="gramEnd"/>
+            <w:r>
+              <w:rPr>
+                <w:rFonts w:ascii="Menlo Regular" w:hAnsi="Menlo Regular" w:cs="Menlo Regular"/>
+                <w:color w:val="000000"/>
+                <w:sz w:val="22"/>
+                <w:szCs w:val="22"/>
+              </w:rPr>
+              <w:t xml:space="preserve"> version "1.8.0_45"</w:t>
             </w:r>
           </w:p>
           <w:p>
@@ -1140,7 +1287,27 @@
                 <w:sz w:val="22"/>
                 <w:szCs w:val="22"/>
               </w:rPr>
-              <w:t>Java HotSpot(TM) 64-Bit Server VM (build 25.45-b02, mixed mode)</w:t>
+              <w:t xml:space="preserve">Java </w:t>
+            </w:r>
+            <w:proofErr w:type="spellStart"/>
+            <w:r>
+              <w:rPr>
+                <w:rFonts w:ascii="Menlo Regular" w:hAnsi="Menlo Regular" w:cs="Menlo Regular"/>
+                <w:color w:val="000000"/>
+                <w:sz w:val="22"/>
+                <w:szCs w:val="22"/>
+              </w:rPr>
+              <w:t>HotSpot</w:t>
+            </w:r>
+            <w:proofErr w:type="spellEnd"/>
+            <w:r>
+              <w:rPr>
+                <w:rFonts w:ascii="Menlo Regular" w:hAnsi="Menlo Regular" w:cs="Menlo Regular"/>
+                <w:color w:val="000000"/>
+                <w:sz w:val="22"/>
+                <w:szCs w:val="22"/>
+              </w:rPr>
+              <w:t>(TM) 64-Bit Server VM (build 25.45-b02, mixed mode)</w:t>
             </w:r>
           </w:p>
         </w:tc>
@@ -1256,8 +1423,13 @@
           </w:tcPr>
           <w:p>
             <w:r>
-              <w:t>a.  Start Selenium WebDriver</w:t>
-            </w:r>
+              <w:t xml:space="preserve">a.  Start Selenium </w:t>
+            </w:r>
+            <w:proofErr w:type="spellStart"/>
+            <w:r>
+              <w:t>WebDriver</w:t>
+            </w:r>
+            <w:proofErr w:type="spellEnd"/>
           </w:p>
         </w:tc>
         <w:tc>
@@ -1265,8 +1437,15 @@
             <w:tcW w:w="4428" w:type="dxa"/>
           </w:tcPr>
           <w:p>
-            <w:r>
-              <w:t>webdriver-manager start</w:t>
+            <w:proofErr w:type="spellStart"/>
+            <w:proofErr w:type="gramStart"/>
+            <w:r>
+              <w:t>webdriver</w:t>
+            </w:r>
+            <w:proofErr w:type="spellEnd"/>
+            <w:proofErr w:type="gramEnd"/>
+            <w:r>
+              <w:t>-manager start</w:t>
             </w:r>
           </w:p>
         </w:tc>
@@ -1280,8 +1459,13 @@
             <w:r>
               <w:t xml:space="preserve">b.  </w:t>
             </w:r>
-            <w:r>
-              <w:t xml:space="preserve">or </w:t>
+            <w:proofErr w:type="gramStart"/>
+            <w:r>
+              <w:t>or</w:t>
+            </w:r>
+            <w:proofErr w:type="gramEnd"/>
+            <w:r>
+              <w:t xml:space="preserve"> </w:t>
             </w:r>
             <w:r>
               <w:t>u</w:t>
@@ -1330,6 +1514,8 @@
             </w:r>
           </w:p>
           <w:p>
+            <w:proofErr w:type="spellStart"/>
+            <w:proofErr w:type="gramStart"/>
             <w:r>
               <w:rPr>
                 <w:rFonts w:cs="Courier"/>
@@ -1339,6 +1525,8 @@
               <w:lastRenderedPageBreak/>
               <w:t>seleniumServerJar</w:t>
             </w:r>
+            <w:proofErr w:type="spellEnd"/>
+            <w:proofErr w:type="gramEnd"/>
             <w:r>
               <w:rPr>
                 <w:rFonts w:cs="Courier"/>
@@ -1384,8 +1572,13 @@
             <w:tcW w:w="4428" w:type="dxa"/>
           </w:tcPr>
           <w:p>
-            <w:r>
-              <w:t>protractor conf.js</w:t>
+            <w:proofErr w:type="gramStart"/>
+            <w:r>
+              <w:t>protractor</w:t>
+            </w:r>
+            <w:proofErr w:type="gramEnd"/>
+            <w:r>
+              <w:t xml:space="preserve"> conf.js</w:t>
             </w:r>
           </w:p>
         </w:tc>
@@ -1415,15 +1608,25 @@
         <w:t xml:space="preserve">in the </w:t>
       </w:r>
       <w:hyperlink r:id="rId14" w:history="1">
+        <w:proofErr w:type="spellStart"/>
         <w:r>
           <w:rPr>
             <w:rStyle w:val="Hyperlink"/>
           </w:rPr>
           <w:t>ProtractorTutorial</w:t>
         </w:r>
+        <w:proofErr w:type="spellEnd"/>
       </w:hyperlink>
       <w:r>
-        <w:t xml:space="preserve"> GitHub repository</w:t>
+        <w:t xml:space="preserve"> </w:t>
+      </w:r>
+      <w:proofErr w:type="spellStart"/>
+      <w:r>
+        <w:t>GitHub</w:t>
+      </w:r>
+      <w:proofErr w:type="spellEnd"/>
+      <w:r>
+        <w:t xml:space="preserve"> repository</w:t>
       </w:r>
       <w:r>
         <w:t>.</w:t>
@@ -1468,9 +1671,11 @@
             <w:tcW w:w="2898" w:type="dxa"/>
           </w:tcPr>
           <w:p>
+            <w:proofErr w:type="gramStart"/>
             <w:r>
               <w:t>conf.js</w:t>
             </w:r>
+            <w:proofErr w:type="gramEnd"/>
           </w:p>
         </w:tc>
         <w:tc>
@@ -1514,8 +1719,15 @@
                 <w:numId w:val="6"/>
               </w:numPr>
             </w:pPr>
-            <w:r>
-              <w:t xml:space="preserve">seleniumAddress:  </w:t>
+            <w:proofErr w:type="spellStart"/>
+            <w:proofErr w:type="gramStart"/>
+            <w:r>
+              <w:t>seleniumAddress</w:t>
+            </w:r>
+            <w:proofErr w:type="spellEnd"/>
+            <w:proofErr w:type="gramEnd"/>
+            <w:r>
+              <w:t xml:space="preserve">:  </w:t>
             </w:r>
             <w:r>
               <w:t>“To connect to a Selenium Server which is already running</w:t>
@@ -1532,9 +1744,11 @@
                 <w:numId w:val="6"/>
               </w:numPr>
             </w:pPr>
+            <w:proofErr w:type="gramStart"/>
             <w:r>
               <w:t>capabilities</w:t>
             </w:r>
+            <w:proofErr w:type="gramEnd"/>
             <w:r>
               <w:t>:{‘browser’:}</w:t>
             </w:r>
@@ -1554,8 +1768,13 @@
               <w:t>.</w:t>
             </w:r>
             <w:r>
-              <w:t xml:space="preserve">  In our example we are launching a headless browser PhantomJS</w:t>
-            </w:r>
+              <w:t xml:space="preserve">  In our example we are launching a headless browser </w:t>
+            </w:r>
+            <w:proofErr w:type="spellStart"/>
+            <w:r>
+              <w:t>PhantomJS</w:t>
+            </w:r>
+            <w:proofErr w:type="spellEnd"/>
             <w:r>
               <w:t>.</w:t>
             </w:r>
@@ -1578,8 +1797,13 @@
                 <w:shd w:val="clear" w:color="auto" w:fill="E4E4FF"/>
               </w:rPr>
             </w:pPr>
-            <w:r>
-              <w:t xml:space="preserve">framework:  </w:t>
+            <w:proofErr w:type="gramStart"/>
+            <w:r>
+              <w:t>framework</w:t>
+            </w:r>
+            <w:proofErr w:type="gramEnd"/>
+            <w:r>
+              <w:t xml:space="preserve">:  </w:t>
             </w:r>
             <w:r>
               <w:t>“Framework to use.</w:t>
@@ -1606,11 +1830,16 @@
                 <w:shd w:val="clear" w:color="auto" w:fill="E4E4FF"/>
               </w:rPr>
             </w:pPr>
+            <w:proofErr w:type="gramStart"/>
             <w:r>
               <w:t>s</w:t>
             </w:r>
             <w:r>
-              <w:t>pecs:</w:t>
+              <w:t>pecs</w:t>
+            </w:r>
+            <w:proofErr w:type="gramEnd"/>
+            <w:r>
+              <w:t>:</w:t>
             </w:r>
             <w:r>
               <w:t xml:space="preserve">  “The Protractor test files</w:t>
@@ -1631,8 +1860,15 @@
                 <w:shd w:val="clear" w:color="auto" w:fill="E4E4FF"/>
               </w:rPr>
             </w:pPr>
-            <w:r>
-              <w:t>jasmineNodeOpts: “</w:t>
+            <w:proofErr w:type="spellStart"/>
+            <w:proofErr w:type="gramStart"/>
+            <w:r>
+              <w:t>jasmineNodeOpts</w:t>
+            </w:r>
+            <w:proofErr w:type="spellEnd"/>
+            <w:proofErr w:type="gramEnd"/>
+            <w:r>
+              <w:t>: “</w:t>
             </w:r>
             <w:r>
               <w:t>Options to be passed to Jasmine</w:t>
@@ -1652,8 +1888,13 @@
             <w:tcW w:w="2898" w:type="dxa"/>
           </w:tcPr>
           <w:p>
-            <w:r>
-              <w:t>zoo_spec_2.js</w:t>
+            <w:proofErr w:type="gramStart"/>
+            <w:r>
+              <w:t>zoo</w:t>
+            </w:r>
+            <w:proofErr w:type="gramEnd"/>
+            <w:r>
+              <w:t>_spec_2.js</w:t>
             </w:r>
           </w:p>
         </w:tc>
@@ -1694,12 +1935,14 @@
               <w:t xml:space="preserve"> Protractor </w:t>
             </w:r>
             <w:hyperlink r:id="rId16" w:anchor="/api?view=Protractor.prototype.get" w:history="1">
+              <w:proofErr w:type="spellStart"/>
               <w:r>
                 <w:rPr>
                   <w:rStyle w:val="Hyperlink"/>
                 </w:rPr>
                 <w:t>browser.get</w:t>
               </w:r>
+              <w:proofErr w:type="spellEnd"/>
             </w:hyperlink>
             <w:r>
               <w:t xml:space="preserve"> </w:t>
@@ -1741,8 +1984,13 @@
             <w:r>
               <w:t xml:space="preserve">by </w:t>
             </w:r>
-            <w:r>
-              <w:t>ng-model.</w:t>
+            <w:proofErr w:type="spellStart"/>
+            <w:r>
+              <w:t>ng</w:t>
+            </w:r>
+            <w:proofErr w:type="spellEnd"/>
+            <w:r>
+              <w:t>-model.</w:t>
             </w:r>
           </w:p>
           <w:p>
@@ -1770,7 +2018,15 @@
               <w:t>f</w:t>
             </w:r>
             <w:r>
-              <w:t>ind an element by ng-bind.</w:t>
+              <w:t xml:space="preserve">ind an element by </w:t>
+            </w:r>
+            <w:proofErr w:type="spellStart"/>
+            <w:r>
+              <w:t>ng</w:t>
+            </w:r>
+            <w:proofErr w:type="spellEnd"/>
+            <w:r>
+              <w:t>-bind.</w:t>
             </w:r>
           </w:p>
         </w:tc>
@@ -1781,8 +2037,13 @@
             <w:tcW w:w="2898" w:type="dxa"/>
           </w:tcPr>
           <w:p>
-            <w:r>
-              <w:t>zoo_spec_3</w:t>
+            <w:proofErr w:type="gramStart"/>
+            <w:r>
+              <w:t>zoo</w:t>
+            </w:r>
+            <w:proofErr w:type="gramEnd"/>
+            <w:r>
+              <w:t>_spec_3</w:t>
             </w:r>
             <w:r>
               <w:t>.js</w:t>
@@ -1804,12 +2065,14 @@
               <w:t xml:space="preserve">Use Protractor Locator </w:t>
             </w:r>
             <w:hyperlink r:id="rId19" w:anchor="/api?view=ProtractorBy.prototype.buttonText" w:history="1">
+              <w:proofErr w:type="spellStart"/>
               <w:r>
                 <w:rPr>
                   <w:rStyle w:val="Hyperlink"/>
                 </w:rPr>
                 <w:t>buttonText</w:t>
               </w:r>
+              <w:proofErr w:type="spellEnd"/>
             </w:hyperlink>
             <w:r>
               <w:t xml:space="preserve"> </w:t>
@@ -1870,12 +2133,14 @@
               <w:t xml:space="preserve">Use Protractor Locator </w:t>
             </w:r>
             <w:hyperlink r:id="rId22" w:anchor="/api?view=ProtractorBy.prototype.partialButtonText" w:history="1">
+              <w:proofErr w:type="spellStart"/>
               <w:r>
                 <w:rPr>
                   <w:rStyle w:val="Hyperlink"/>
                 </w:rPr>
                 <w:t>partialButtonText</w:t>
               </w:r>
+              <w:proofErr w:type="spellEnd"/>
             </w:hyperlink>
             <w:r>
               <w:t xml:space="preserve"> to find a button</w:t>
@@ -1892,8 +2157,13 @@
             <w:tcW w:w="2898" w:type="dxa"/>
           </w:tcPr>
           <w:p>
-            <w:r>
-              <w:t>zoo_spec_4</w:t>
+            <w:proofErr w:type="gramStart"/>
+            <w:r>
+              <w:t>zoo</w:t>
+            </w:r>
+            <w:proofErr w:type="gramEnd"/>
+            <w:r>
+              <w:t>_spec_4</w:t>
             </w:r>
             <w:r>
               <w:t>.js</w:t>
@@ -1952,8 +2222,13 @@
             <w:tcW w:w="2898" w:type="dxa"/>
           </w:tcPr>
           <w:p>
-            <w:r>
-              <w:t>zoo_spec_5</w:t>
+            <w:proofErr w:type="gramStart"/>
+            <w:r>
+              <w:t>zoo</w:t>
+            </w:r>
+            <w:proofErr w:type="gramEnd"/>
+            <w:r>
+              <w:t>_spec_5</w:t>
             </w:r>
             <w:r>
               <w:t>.js</w:t>
@@ -1978,12 +2253,14 @@
               <w:t xml:space="preserve">Use Jasmine </w:t>
             </w:r>
             <w:hyperlink r:id="rId24" w:history="1">
+              <w:proofErr w:type="spellStart"/>
               <w:r>
                 <w:rPr>
                   <w:rStyle w:val="Hyperlink"/>
                 </w:rPr>
                 <w:t>beforeEach</w:t>
               </w:r>
+              <w:proofErr w:type="spellEnd"/>
             </w:hyperlink>
             <w:r>
               <w:t xml:space="preserve"> </w:t>
@@ -2000,12 +2277,14 @@
               <w:t xml:space="preserve">Use Jasmine </w:t>
             </w:r>
             <w:hyperlink r:id="rId25" w:history="1">
+              <w:proofErr w:type="spellStart"/>
               <w:r>
                 <w:rPr>
                   <w:rStyle w:val="Hyperlink"/>
                 </w:rPr>
                 <w:t>afterEach</w:t>
               </w:r>
+              <w:proofErr w:type="spellEnd"/>
             </w:hyperlink>
             <w:r>
               <w:t xml:space="preserve"> function to be called once </w:t>
@@ -2025,8 +2304,13 @@
             <w:tcW w:w="2898" w:type="dxa"/>
           </w:tcPr>
           <w:p>
-            <w:r>
-              <w:t>zoo_spec_6</w:t>
+            <w:proofErr w:type="gramStart"/>
+            <w:r>
+              <w:t>zoo</w:t>
+            </w:r>
+            <w:proofErr w:type="gramEnd"/>
+            <w:r>
+              <w:t>_spec_6</w:t>
             </w:r>
             <w:r>
               <w:t>.js</w:t>
@@ -2048,18 +2332,28 @@
               <w:t xml:space="preserve">User Protractor Locator </w:t>
             </w:r>
             <w:hyperlink r:id="rId26" w:anchor="/api?view=webdriver.By.css" w:history="1">
+              <w:proofErr w:type="spellStart"/>
               <w:r>
                 <w:rPr>
                   <w:rStyle w:val="Hyperlink"/>
                 </w:rPr>
                 <w:t>css</w:t>
               </w:r>
+              <w:proofErr w:type="spellEnd"/>
             </w:hyperlink>
             <w:r>
               <w:t xml:space="preserve"> </w:t>
             </w:r>
             <w:r>
-              <w:t>to locate elements using a css selector.</w:t>
+              <w:t xml:space="preserve">to locate elements using a </w:t>
+            </w:r>
+            <w:proofErr w:type="spellStart"/>
+            <w:r>
+              <w:t>css</w:t>
+            </w:r>
+            <w:proofErr w:type="spellEnd"/>
+            <w:r>
+              <w:t xml:space="preserve"> selector.</w:t>
             </w:r>
           </w:p>
         </w:tc>
@@ -2070,8 +2364,13 @@
             <w:tcW w:w="2898" w:type="dxa"/>
           </w:tcPr>
           <w:p>
-            <w:r>
-              <w:t>zoo_spec_7</w:t>
+            <w:proofErr w:type="gramStart"/>
+            <w:r>
+              <w:t>zoo</w:t>
+            </w:r>
+            <w:proofErr w:type="gramEnd"/>
+            <w:r>
+              <w:t>_spec_7</w:t>
             </w:r>
             <w:r>
               <w:t>.js</w:t>
@@ -2168,8 +2467,15 @@
                 <w:color w:val="000000"/>
               </w:rPr>
             </w:pPr>
-            <w:r>
-              <w:t>protractorsite/conf_protractor-jasmine2-screenshot-reporter.js</w:t>
+            <w:proofErr w:type="spellStart"/>
+            <w:proofErr w:type="gramStart"/>
+            <w:r>
+              <w:t>protractorsite</w:t>
+            </w:r>
+            <w:proofErr w:type="spellEnd"/>
+            <w:proofErr w:type="gramEnd"/>
+            <w:r>
+              <w:t>/conf_protractor-jasmine2-screenshot-reporter.js</w:t>
             </w:r>
           </w:p>
           <w:p/>
@@ -2200,11 +2506,33 @@
             <w:r>
               <w:t xml:space="preserve"> node package.  </w:t>
             </w:r>
+            <w:proofErr w:type="gramStart"/>
             <w:r>
               <w:rPr>
                 <w:rFonts w:eastAsia="Times New Roman" w:cs="Times New Roman"/>
               </w:rPr>
-              <w:t>Reporter for Protractor that will capture a screenshot after each executed test case and store the results in a HTML report. (supports jasmine2)</w:t>
+              <w:t>Reporter</w:t>
+            </w:r>
+            <w:proofErr w:type="gramEnd"/>
+            <w:r>
+              <w:rPr>
+                <w:rFonts w:eastAsia="Times New Roman" w:cs="Times New Roman"/>
+              </w:rPr>
+              <w:t xml:space="preserve"> for Protractor that will capture a screenshot after each executed test case and store the results in a HTML report. (</w:t>
+            </w:r>
+            <w:proofErr w:type="gramStart"/>
+            <w:r>
+              <w:rPr>
+                <w:rFonts w:eastAsia="Times New Roman" w:cs="Times New Roman"/>
+              </w:rPr>
+              <w:t>supports</w:t>
+            </w:r>
+            <w:proofErr w:type="gramEnd"/>
+            <w:r>
+              <w:rPr>
+                <w:rFonts w:eastAsia="Times New Roman" w:cs="Times New Roman"/>
+              </w:rPr>
+              <w:t xml:space="preserve"> jasmine2)</w:t>
             </w:r>
           </w:p>
           <w:p/>
@@ -2258,9 +2586,11 @@
       <w:r>
         <w:t xml:space="preserve">such as </w:t>
       </w:r>
+      <w:proofErr w:type="spellStart"/>
       <w:r>
         <w:t>PhantomJS</w:t>
       </w:r>
+      <w:proofErr w:type="spellEnd"/>
       <w:r>
         <w:t>, capture test results</w:t>
       </w:r>
@@ -2329,8 +2659,13 @@
               <w:t>Insta</w:t>
             </w:r>
             <w:r>
-              <w:t>llation of nodejs</w:t>
-            </w:r>
+              <w:t xml:space="preserve">llation of </w:t>
+            </w:r>
+            <w:proofErr w:type="spellStart"/>
+            <w:r>
+              <w:t>nodejs</w:t>
+            </w:r>
+            <w:proofErr w:type="spellEnd"/>
             <w:r>
               <w:t xml:space="preserve"> </w:t>
             </w:r>
@@ -2344,18 +2679,64 @@
             <w:r>
               <w:t xml:space="preserve">$ </w:t>
             </w:r>
-            <w:r>
-              <w:t>curl -sL https://deb.nodesource.com/setup_4.x | sudo -E bash -</w:t>
-            </w:r>
-          </w:p>
-          <w:p>
-            <w:r>
-              <w:t>$ sudo apt-get install -y nodejs</w:t>
-            </w:r>
-          </w:p>
-          <w:p>
-            <w:r>
-              <w:t xml:space="preserve">$ npm </w:t>
+            <w:proofErr w:type="gramStart"/>
+            <w:r>
+              <w:t>curl</w:t>
+            </w:r>
+            <w:proofErr w:type="gramEnd"/>
+            <w:r>
+              <w:t xml:space="preserve"> -</w:t>
+            </w:r>
+            <w:proofErr w:type="spellStart"/>
+            <w:r>
+              <w:t>sL</w:t>
+            </w:r>
+            <w:proofErr w:type="spellEnd"/>
+            <w:r>
+              <w:t xml:space="preserve"> https://deb.nodesource.com/setup_4.x | </w:t>
+            </w:r>
+            <w:proofErr w:type="spellStart"/>
+            <w:r>
+              <w:t>sudo</w:t>
+            </w:r>
+            <w:proofErr w:type="spellEnd"/>
+            <w:r>
+              <w:t xml:space="preserve"> -E bash -</w:t>
+            </w:r>
+          </w:p>
+          <w:p>
+            <w:r>
+              <w:t xml:space="preserve">$ </w:t>
+            </w:r>
+            <w:proofErr w:type="spellStart"/>
+            <w:proofErr w:type="gramStart"/>
+            <w:r>
+              <w:t>sudo</w:t>
+            </w:r>
+            <w:proofErr w:type="spellEnd"/>
+            <w:proofErr w:type="gramEnd"/>
+            <w:r>
+              <w:t xml:space="preserve"> apt-get install -y </w:t>
+            </w:r>
+            <w:proofErr w:type="spellStart"/>
+            <w:r>
+              <w:t>nodejs</w:t>
+            </w:r>
+            <w:proofErr w:type="spellEnd"/>
+          </w:p>
+          <w:p>
+            <w:r>
+              <w:t xml:space="preserve">$ </w:t>
+            </w:r>
+            <w:proofErr w:type="spellStart"/>
+            <w:proofErr w:type="gramStart"/>
+            <w:r>
+              <w:t>npm</w:t>
+            </w:r>
+            <w:proofErr w:type="spellEnd"/>
+            <w:proofErr w:type="gramEnd"/>
+            <w:r>
+              <w:t xml:space="preserve"> </w:t>
             </w:r>
             <w:r>
               <w:t>–</w:t>
@@ -2387,7 +2768,15 @@
               <w:t xml:space="preserve"> </w:t>
             </w:r>
             <w:r>
-              <w:t>and webdriver-manager</w:t>
+              <w:t xml:space="preserve">and </w:t>
+            </w:r>
+            <w:proofErr w:type="spellStart"/>
+            <w:r>
+              <w:t>webdriver</w:t>
+            </w:r>
+            <w:proofErr w:type="spellEnd"/>
+            <w:r>
+              <w:t>-manager</w:t>
             </w:r>
           </w:p>
         </w:tc>
@@ -2399,13 +2788,36 @@
             <w:r>
               <w:t xml:space="preserve">$ </w:t>
             </w:r>
-            <w:r>
-              <w:t>sudo npm install -g protractor</w:t>
-            </w:r>
-          </w:p>
-          <w:p>
-            <w:r>
-              <w:t xml:space="preserve">$ protractor </w:t>
+            <w:proofErr w:type="spellStart"/>
+            <w:proofErr w:type="gramStart"/>
+            <w:r>
+              <w:t>sudo</w:t>
+            </w:r>
+            <w:proofErr w:type="spellEnd"/>
+            <w:proofErr w:type="gramEnd"/>
+            <w:r>
+              <w:t xml:space="preserve"> </w:t>
+            </w:r>
+            <w:proofErr w:type="spellStart"/>
+            <w:r>
+              <w:t>npm</w:t>
+            </w:r>
+            <w:proofErr w:type="spellEnd"/>
+            <w:r>
+              <w:t xml:space="preserve"> install -g protractor</w:t>
+            </w:r>
+          </w:p>
+          <w:p>
+            <w:r>
+              <w:t xml:space="preserve">$ </w:t>
+            </w:r>
+            <w:proofErr w:type="gramStart"/>
+            <w:r>
+              <w:t>protractor</w:t>
+            </w:r>
+            <w:proofErr w:type="gramEnd"/>
+            <w:r>
+              <w:t xml:space="preserve"> </w:t>
             </w:r>
             <w:r>
               <w:t>--</w:t>
@@ -2423,8 +2835,23 @@
             <w:r>
               <w:t xml:space="preserve">$ </w:t>
             </w:r>
-            <w:r>
-              <w:t>sudo webdriver-manager update</w:t>
+            <w:proofErr w:type="spellStart"/>
+            <w:proofErr w:type="gramStart"/>
+            <w:r>
+              <w:t>sudo</w:t>
+            </w:r>
+            <w:proofErr w:type="spellEnd"/>
+            <w:proofErr w:type="gramEnd"/>
+            <w:r>
+              <w:t xml:space="preserve"> </w:t>
+            </w:r>
+            <w:proofErr w:type="spellStart"/>
+            <w:r>
+              <w:t>webdriver</w:t>
+            </w:r>
+            <w:proofErr w:type="spellEnd"/>
+            <w:r>
+              <w:t>-manager update</w:t>
             </w:r>
           </w:p>
         </w:tc>
@@ -2436,8 +2863,13 @@
           </w:tcPr>
           <w:p>
             <w:r>
-              <w:t>Global Installation of PhantomJS</w:t>
-            </w:r>
+              <w:t xml:space="preserve">Global Installation of </w:t>
+            </w:r>
+            <w:proofErr w:type="spellStart"/>
+            <w:r>
+              <w:t>PhantomJS</w:t>
+            </w:r>
+            <w:proofErr w:type="spellEnd"/>
             <w:r>
               <w:t xml:space="preserve"> </w:t>
             </w:r>
@@ -2451,11 +2883,31 @@
             <w:r>
               <w:t xml:space="preserve">$ </w:t>
             </w:r>
-            <w:r>
-              <w:t xml:space="preserve">sudo </w:t>
-            </w:r>
-            <w:r>
-              <w:t>npm install -g phantomjs-prebuilt</w:t>
+            <w:proofErr w:type="spellStart"/>
+            <w:proofErr w:type="gramStart"/>
+            <w:r>
+              <w:t>sudo</w:t>
+            </w:r>
+            <w:proofErr w:type="spellEnd"/>
+            <w:proofErr w:type="gramEnd"/>
+            <w:r>
+              <w:t xml:space="preserve"> </w:t>
+            </w:r>
+            <w:proofErr w:type="spellStart"/>
+            <w:r>
+              <w:t>npm</w:t>
+            </w:r>
+            <w:proofErr w:type="spellEnd"/>
+            <w:r>
+              <w:t xml:space="preserve"> install -g </w:t>
+            </w:r>
+            <w:proofErr w:type="spellStart"/>
+            <w:r>
+              <w:t>phantomjs</w:t>
+            </w:r>
+            <w:proofErr w:type="spellEnd"/>
+            <w:r>
+              <w:t>-prebuilt</w:t>
             </w:r>
           </w:p>
           <w:p>
@@ -2485,8 +2937,15 @@
               </w:rPr>
               <w:t xml:space="preserve"> </w:t>
             </w:r>
-            <w:r>
-              <w:t xml:space="preserve">phantomjs </w:t>
+            <w:proofErr w:type="spellStart"/>
+            <w:proofErr w:type="gramStart"/>
+            <w:r>
+              <w:t>phantomjs</w:t>
+            </w:r>
+            <w:proofErr w:type="spellEnd"/>
+            <w:proofErr w:type="gramEnd"/>
+            <w:r>
+              <w:t xml:space="preserve"> </w:t>
             </w:r>
             <w:r>
               <w:t>--</w:t>
@@ -2512,7 +2971,15 @@
               <w:t xml:space="preserve">Update the configuration file to </w:t>
             </w:r>
             <w:r>
-              <w:t xml:space="preserve">reference PhantomJS </w:t>
+              <w:t xml:space="preserve">reference </w:t>
+            </w:r>
+            <w:proofErr w:type="spellStart"/>
+            <w:r>
+              <w:t>PhantomJS</w:t>
+            </w:r>
+            <w:proofErr w:type="spellEnd"/>
+            <w:r>
+              <w:t xml:space="preserve"> </w:t>
             </w:r>
           </w:p>
           <w:p/>
@@ -2523,19 +2990,34 @@
           </w:tcPr>
           <w:p>
             <w:r>
-              <w:t>Update conf.js and change the browserName to phantomjs</w:t>
-            </w:r>
+              <w:t xml:space="preserve">Update conf.js and change the </w:t>
+            </w:r>
+            <w:proofErr w:type="spellStart"/>
+            <w:r>
+              <w:t>browserName</w:t>
+            </w:r>
+            <w:proofErr w:type="spellEnd"/>
+            <w:r>
+              <w:t xml:space="preserve"> to </w:t>
+            </w:r>
+            <w:proofErr w:type="spellStart"/>
+            <w:r>
+              <w:t>phantomjs</w:t>
+            </w:r>
+            <w:proofErr w:type="spellEnd"/>
             <w:r>
               <w:t>.</w:t>
             </w:r>
           </w:p>
           <w:p>
+            <w:proofErr w:type="gramStart"/>
             <w:r>
               <w:rPr>
                 <w:shd w:val="clear" w:color="auto" w:fill="E4E4FF"/>
               </w:rPr>
               <w:t>capabilities</w:t>
             </w:r>
+            <w:proofErr w:type="gramEnd"/>
             <w:r>
               <w:t>: {</w:t>
             </w:r>
@@ -2547,7 +3029,21 @@
               <w:rPr>
                 <w:color w:val="660E7A"/>
               </w:rPr>
-              <w:t>'browserName'</w:t>
+              <w:t>'</w:t>
+            </w:r>
+            <w:proofErr w:type="spellStart"/>
+            <w:r>
+              <w:rPr>
+                <w:color w:val="660E7A"/>
+              </w:rPr>
+              <w:t>browserName</w:t>
+            </w:r>
+            <w:proofErr w:type="spellEnd"/>
+            <w:r>
+              <w:rPr>
+                <w:color w:val="660E7A"/>
+              </w:rPr>
+              <w:t>'</w:t>
             </w:r>
             <w:r>
               <w:t xml:space="preserve">: </w:t>
@@ -2556,7 +3052,21 @@
               <w:rPr>
                 <w:color w:val="008000"/>
               </w:rPr>
-              <w:t>'phantomjs'</w:t>
+              <w:t>'</w:t>
+            </w:r>
+            <w:proofErr w:type="spellStart"/>
+            <w:r>
+              <w:rPr>
+                <w:color w:val="008000"/>
+              </w:rPr>
+              <w:t>phantomjs</w:t>
+            </w:r>
+            <w:proofErr w:type="spellEnd"/>
+            <w:r>
+              <w:rPr>
+                <w:color w:val="008000"/>
+              </w:rPr>
+              <w:t>'</w:t>
             </w:r>
             <w:r>
               <w:rPr>
@@ -2597,6 +3107,8 @@
             </w:r>
           </w:p>
           <w:p>
+            <w:proofErr w:type="spellStart"/>
+            <w:proofErr w:type="gramStart"/>
             <w:r>
               <w:rPr>
                 <w:rFonts w:cs="Courier"/>
@@ -2605,6 +3117,8 @@
               </w:rPr>
               <w:t>seleniumServerJar</w:t>
             </w:r>
+            <w:proofErr w:type="spellEnd"/>
+            <w:proofErr w:type="gramEnd"/>
             <w:r>
               <w:rPr>
                 <w:rFonts w:cs="Courier"/>
@@ -2647,8 +3161,13 @@
           </w:tcPr>
           <w:p>
             <w:r>
-              <w:t>a.  Contents of /selenium_server_standalone</w:t>
-            </w:r>
+              <w:t>a.  Contents of /</w:t>
+            </w:r>
+            <w:proofErr w:type="spellStart"/>
+            <w:r>
+              <w:t>selenium_server_standalone</w:t>
+            </w:r>
+            <w:proofErr w:type="spellEnd"/>
           </w:p>
           <w:p>
             <w:r>
@@ -2661,12 +3180,25 @@
           <w:p/>
           <w:p>
             <w:r>
-              <w:t>#!/bin/bash</w:t>
-            </w:r>
-          </w:p>
-          <w:p>
-            <w:r>
-              <w:t>protractor ../conf.js</w:t>
+              <w:t>#</w:t>
+            </w:r>
+            <w:proofErr w:type="gramStart"/>
+            <w:r>
+              <w:t>!/</w:t>
+            </w:r>
+            <w:proofErr w:type="gramEnd"/>
+            <w:r>
+              <w:t>bin/bash</w:t>
+            </w:r>
+          </w:p>
+          <w:p>
+            <w:proofErr w:type="gramStart"/>
+            <w:r>
+              <w:t>protractor</w:t>
+            </w:r>
+            <w:proofErr w:type="gramEnd"/>
+            <w:r>
+              <w:t xml:space="preserve"> ../conf.js</w:t>
             </w:r>
           </w:p>
           <w:p/>
@@ -2680,12 +3212,14 @@
           </w:p>
           <w:p/>
           <w:p>
+            <w:proofErr w:type="gramStart"/>
             <w:r>
               <w:t xml:space="preserve">$ </w:t>
             </w:r>
             <w:r>
               <w:t>./</w:t>
             </w:r>
+            <w:proofErr w:type="gramEnd"/>
             <w:r>
               <w:t xml:space="preserve"> execute_protractor_tests.sh</w:t>
             </w:r>
@@ -2720,8 +3254,13 @@
         <w:t xml:space="preserve">project </w:t>
       </w:r>
       <w:r>
-        <w:t>in GitHub</w:t>
-      </w:r>
+        <w:t xml:space="preserve">in </w:t>
+      </w:r>
+      <w:proofErr w:type="spellStart"/>
+      <w:r>
+        <w:t>GitHub</w:t>
+      </w:r>
+      <w:proofErr w:type="spellEnd"/>
       <w:r>
         <w:t xml:space="preserve">.  Does not include the </w:t>
       </w:r>
@@ -2808,7 +3347,25 @@
           </w:tcPr>
           <w:p>
             <w:r>
-              <w:t xml:space="preserve">$ sudo su </w:t>
+              <w:t xml:space="preserve">$ </w:t>
+            </w:r>
+            <w:proofErr w:type="spellStart"/>
+            <w:proofErr w:type="gramStart"/>
+            <w:r>
+              <w:t>sudo</w:t>
+            </w:r>
+            <w:proofErr w:type="spellEnd"/>
+            <w:proofErr w:type="gramEnd"/>
+            <w:r>
+              <w:t xml:space="preserve"> </w:t>
+            </w:r>
+            <w:proofErr w:type="spellStart"/>
+            <w:r>
+              <w:t>su</w:t>
+            </w:r>
+            <w:proofErr w:type="spellEnd"/>
+            <w:r>
+              <w:t xml:space="preserve"> </w:t>
             </w:r>
             <w:r>
               <w:t>–</w:t>
@@ -2841,9 +3398,24 @@
             <w:r>
               <w:t xml:space="preserve">$ </w:t>
             </w:r>
-            <w:r>
-              <w:t>ssh-keygen -t dsa</w:t>
-            </w:r>
+            <w:proofErr w:type="spellStart"/>
+            <w:proofErr w:type="gramStart"/>
+            <w:r>
+              <w:t>ssh</w:t>
+            </w:r>
+            <w:proofErr w:type="gramEnd"/>
+            <w:r>
+              <w:t>-keygen</w:t>
+            </w:r>
+            <w:proofErr w:type="spellEnd"/>
+            <w:r>
+              <w:t xml:space="preserve"> -t </w:t>
+            </w:r>
+            <w:proofErr w:type="spellStart"/>
+            <w:r>
+              <w:t>dsa</w:t>
+            </w:r>
+            <w:proofErr w:type="spellEnd"/>
           </w:p>
           <w:p/>
         </w:tc>
@@ -2871,8 +3443,13 @@
             <w:r>
               <w:t xml:space="preserve">$ </w:t>
             </w:r>
-            <w:r>
-              <w:t xml:space="preserve">cat </w:t>
+            <w:proofErr w:type="gramStart"/>
+            <w:r>
+              <w:t>cat</w:t>
+            </w:r>
+            <w:proofErr w:type="gramEnd"/>
+            <w:r>
+              <w:t xml:space="preserve"> </w:t>
             </w:r>
             <w:r>
               <w:t>ProtractorTutorial</w:t>
@@ -2895,12 +3472,14 @@
                 <w:i/>
               </w:rPr>
             </w:pPr>
+            <w:proofErr w:type="spellStart"/>
             <w:r>
               <w:rPr>
                 <w:i/>
               </w:rPr>
               <w:t>GitHub</w:t>
             </w:r>
+            <w:proofErr w:type="spellEnd"/>
           </w:p>
         </w:tc>
       </w:tr>
@@ -2913,9 +3492,11 @@
             <w:r>
               <w:t xml:space="preserve">Add and paste deploy key in </w:t>
             </w:r>
+            <w:proofErr w:type="spellStart"/>
             <w:r>
               <w:t>GitHub</w:t>
             </w:r>
+            <w:proofErr w:type="spellEnd"/>
             <w:r>
               <w:t xml:space="preserve"> project</w:t>
             </w:r>
@@ -3031,8 +3612,13 @@
             <w:r>
               <w:t xml:space="preserve"> remote </w:t>
             </w:r>
-            <w:r>
-              <w:t xml:space="preserve">GitHub </w:t>
+            <w:proofErr w:type="spellStart"/>
+            <w:r>
+              <w:t>GitHub</w:t>
+            </w:r>
+            <w:proofErr w:type="spellEnd"/>
+            <w:r>
+              <w:t xml:space="preserve"> </w:t>
             </w:r>
             <w:r>
               <w:t>repository.</w:t>
@@ -3067,9 +3653,11 @@
             <w:r>
               <w:t>Select the “</w:t>
             </w:r>
+            <w:proofErr w:type="spellStart"/>
             <w:r>
               <w:t>Git</w:t>
             </w:r>
+            <w:proofErr w:type="spellEnd"/>
             <w:r>
               <w:t>” option</w:t>
             </w:r>
@@ -3190,8 +3778,13 @@
           </w:p>
           <w:p/>
           <w:p>
-            <w:r>
-              <w:t>protractor conf.js</w:t>
+            <w:proofErr w:type="gramStart"/>
+            <w:r>
+              <w:t>protractor</w:t>
+            </w:r>
+            <w:proofErr w:type="gramEnd"/>
+            <w:r>
+              <w:t xml:space="preserve"> conf.js</w:t>
             </w:r>
           </w:p>
         </w:tc>
@@ -3256,12 +3849,14 @@
             <w:gridSpan w:val="2"/>
           </w:tcPr>
           <w:p>
+            <w:proofErr w:type="spellStart"/>
             <w:r>
               <w:rPr>
                 <w:i/>
               </w:rPr>
               <w:t>GitHub</w:t>
             </w:r>
+            <w:proofErr w:type="spellEnd"/>
           </w:p>
         </w:tc>
       </w:tr>
@@ -3275,12 +3870,33 @@
               <w:t>Add</w:t>
             </w:r>
             <w:r>
-              <w:t xml:space="preserve"> Jenkins GitHub Plugin you can automatically trigger build jobs when</w:t>
-            </w:r>
-          </w:p>
-          <w:p>
-            <w:r>
-              <w:t>pushes are made to GitHub.</w:t>
+              <w:t xml:space="preserve"> Jenkins </w:t>
+            </w:r>
+            <w:proofErr w:type="spellStart"/>
+            <w:r>
+              <w:t>GitHub</w:t>
+            </w:r>
+            <w:proofErr w:type="spellEnd"/>
+            <w:r>
+              <w:t xml:space="preserve"> Plugin you can automatically trigger build jobs when</w:t>
+            </w:r>
+          </w:p>
+          <w:p>
+            <w:proofErr w:type="gramStart"/>
+            <w:r>
+              <w:t>pushes</w:t>
+            </w:r>
+            <w:proofErr w:type="gramEnd"/>
+            <w:r>
+              <w:t xml:space="preserve"> are made to </w:t>
+            </w:r>
+            <w:proofErr w:type="spellStart"/>
+            <w:r>
+              <w:t>GitHub</w:t>
+            </w:r>
+            <w:proofErr w:type="spellEnd"/>
+            <w:r>
+              <w:t>.</w:t>
             </w:r>
           </w:p>
         </w:tc>
@@ -3313,23 +3929,52 @@
             <w:r>
               <w:t>” and select the “</w:t>
             </w:r>
-            <w:r>
-              <w:t xml:space="preserve">Jenkin’s </w:t>
-            </w:r>
-            <w:r>
-              <w:t>(GitHub plugin)</w:t>
+            <w:proofErr w:type="spellStart"/>
+            <w:r>
+              <w:t>Jenkin’s</w:t>
+            </w:r>
+            <w:proofErr w:type="spellEnd"/>
+            <w:r>
+              <w:t xml:space="preserve"> </w:t>
+            </w:r>
+            <w:r>
+              <w:t>(</w:t>
+            </w:r>
+            <w:proofErr w:type="spellStart"/>
+            <w:r>
+              <w:t>Git</w:t>
+            </w:r>
+            <w:proofErr w:type="spellEnd"/>
+            <w:r>
+              <w:t xml:space="preserve"> plugin)</w:t>
             </w:r>
             <w:r>
               <w:t>” option.</w:t>
             </w:r>
+            <w:r>
+              <w:t xml:space="preserve">  (NOT GITHUB PLUGIN.  This </w:t>
+            </w:r>
+            <w:r>
+              <w:t>service</w:t>
+            </w:r>
+            <w:r>
+              <w:t xml:space="preserve"> does not appear to work).</w:t>
+            </w:r>
           </w:p>
           <w:p>
             <w:r>
               <w:t>Enter the following in the “</w:t>
             </w:r>
             <w:r>
-              <w:t>Jenkins hook url</w:t>
-            </w:r>
+              <w:t xml:space="preserve">Jenkins </w:t>
+            </w:r>
+            <w:bookmarkStart w:id="0" w:name="_GoBack"/>
+            <w:bookmarkEnd w:id="0"/>
+            <w:proofErr w:type="spellStart"/>
+            <w:r>
+              <w:t>url</w:t>
+            </w:r>
+            <w:proofErr w:type="spellEnd"/>
             <w:r>
               <w:t>” text box:</w:t>
             </w:r>
@@ -3354,10 +3999,7 @@
         </w:tc>
       </w:tr>
     </w:tbl>
-    <w:p>
-      <w:bookmarkStart w:id="0" w:name="_GoBack"/>
-      <w:bookmarkEnd w:id="0"/>
-    </w:p>
+    <w:p/>
     <w:p>
       <w:r>
         <w:t xml:space="preserve">In summation, a </w:t>
@@ -5841,7 +6483,7 @@
 </file>
 
 <file path=customXml/itemProps1.xml><?xml version="1.0" encoding="utf-8"?>
-<ds:datastoreItem xmlns:ds="http://schemas.openxmlformats.org/officeDocument/2006/customXml" ds:itemID="{A6FC3089-2F1E-5B4B-A50C-C11CAAB52303}">
+<ds:datastoreItem xmlns:ds="http://schemas.openxmlformats.org/officeDocument/2006/customXml" ds:itemID="{932EEC6D-614D-E849-AF10-08BD3DFDF6AD}">
   <ds:schemaRefs>
     <ds:schemaRef ds:uri="http://schemas.openxmlformats.org/officeDocument/2006/bibliography"/>
   </ds:schemaRefs>

</xml_diff>